<commit_message>
Further modifications to macro worksheet
</commit_message>
<xml_diff>
--- a/ImageJ_FIJI_Macro_Course_Worksheet.docx
+++ b/ImageJ_FIJI_Macro_Course_Worksheet.docx
@@ -51,7 +51,21 @@
         <w:rPr>
           <w:bCs/>
         </w:rPr>
-        <w:t>If you haven’t already done so, please download the “Example data” folder from the course GitHub repository (</w:t>
+        <w:t xml:space="preserve">If you </w:t>
+      </w:r>
+      <w:proofErr w:type="gramStart"/>
+      <w:r>
+        <w:rPr>
+          <w:bCs/>
+        </w:rPr>
+        <w:t>haven’t</w:t>
+      </w:r>
+      <w:proofErr w:type="gramEnd"/>
+      <w:r>
+        <w:rPr>
+          <w:bCs/>
+        </w:rPr>
+        <w:t xml:space="preserve"> already done so, please download the “Example data” folder from the course GitHub repository (</w:t>
       </w:r>
       <w:hyperlink r:id="rId7" w:history="1">
         <w:r>
@@ -163,8 +177,13 @@
         </w:numPr>
       </w:pPr>
       <w:r>
-        <w:t>Run macro to process image stack automatically</w:t>
-      </w:r>
+        <w:t xml:space="preserve">Run macro to process image stack </w:t>
+      </w:r>
+      <w:proofErr w:type="gramStart"/>
+      <w:r>
+        <w:t>automatically</w:t>
+      </w:r>
+      <w:proofErr w:type="gramEnd"/>
     </w:p>
     <w:p>
       <w:pPr>
@@ -377,8 +396,13 @@
         <w:sym w:font="Wingdings" w:char="F0E0"/>
       </w:r>
       <w:r>
-        <w:t>Subtract Background</w:t>
-      </w:r>
+        <w:t xml:space="preserve">Subtract </w:t>
+      </w:r>
+      <w:proofErr w:type="gramStart"/>
+      <w:r>
+        <w:t>Background</w:t>
+      </w:r>
+      <w:proofErr w:type="gramEnd"/>
     </w:p>
     <w:p>
       <w:pPr>
@@ -490,9 +514,11 @@
       <w:r>
         <w:t xml:space="preserve">Auto </w:t>
       </w:r>
+      <w:proofErr w:type="gramStart"/>
       <w:r>
         <w:t>Threshold</w:t>
       </w:r>
+      <w:proofErr w:type="gramEnd"/>
     </w:p>
     <w:p>
       <w:pPr>
@@ -532,9 +558,11 @@
       <w:r>
         <w:sym w:font="Wingdings" w:char="F0E0"/>
       </w:r>
+      <w:proofErr w:type="gramStart"/>
       <w:r>
         <w:t>Invert</w:t>
       </w:r>
+      <w:proofErr w:type="gramEnd"/>
     </w:p>
     <w:p>
       <w:pPr>
@@ -620,9 +648,11 @@
       <w:r>
         <w:t xml:space="preserve">Set the measurements to </w:t>
       </w:r>
+      <w:proofErr w:type="gramStart"/>
       <w:r>
         <w:t>make</w:t>
       </w:r>
+      <w:proofErr w:type="gramEnd"/>
     </w:p>
     <w:p>
       <w:pPr>
@@ -641,8 +671,13 @@
         <w:sym w:font="Wingdings" w:char="F0E0"/>
       </w:r>
       <w:r>
-        <w:t>Set Measurements</w:t>
-      </w:r>
+        <w:t xml:space="preserve">Set </w:t>
+      </w:r>
+      <w:proofErr w:type="gramStart"/>
+      <w:r>
+        <w:t>Measurements</w:t>
+      </w:r>
+      <w:proofErr w:type="gramEnd"/>
     </w:p>
     <w:p>
       <w:pPr>
@@ -671,8 +706,13 @@
         </w:numPr>
       </w:pPr>
       <w:r>
-        <w:t>Analyse objects</w:t>
-      </w:r>
+        <w:t xml:space="preserve">Analyse </w:t>
+      </w:r>
+      <w:proofErr w:type="gramStart"/>
+      <w:r>
+        <w:t>objects</w:t>
+      </w:r>
+      <w:proofErr w:type="gramEnd"/>
     </w:p>
     <w:p>
       <w:pPr>
@@ -780,8 +820,13 @@
         </w:numPr>
       </w:pPr>
       <w:r>
-        <w:t>Change lookup table</w:t>
-      </w:r>
+        <w:t xml:space="preserve">Change lookup </w:t>
+      </w:r>
+      <w:proofErr w:type="gramStart"/>
+      <w:r>
+        <w:t>table</w:t>
+      </w:r>
+      <w:proofErr w:type="gramEnd"/>
     </w:p>
     <w:p>
       <w:pPr>
@@ -830,8 +875,13 @@
         </w:numPr>
       </w:pPr>
       <w:r>
-        <w:t>Click ‘create’ in macro recorder</w:t>
-      </w:r>
+        <w:t xml:space="preserve">Click ‘create’ in macro </w:t>
+      </w:r>
+      <w:proofErr w:type="gramStart"/>
+      <w:r>
+        <w:t>recorder</w:t>
+      </w:r>
+      <w:proofErr w:type="gramEnd"/>
     </w:p>
     <w:p>
       <w:pPr>
@@ -860,7 +910,15 @@
         </w:numPr>
       </w:pPr>
       <w:r>
-        <w:t xml:space="preserve">Save this to file </w:t>
+        <w:t xml:space="preserve">Save this to </w:t>
+      </w:r>
+      <w:proofErr w:type="gramStart"/>
+      <w:r>
+        <w:t>file</w:t>
+      </w:r>
+      <w:proofErr w:type="gramEnd"/>
+      <w:r>
+        <w:t xml:space="preserve"> </w:t>
       </w:r>
     </w:p>
     <w:p>
@@ -872,8 +930,13 @@
         </w:numPr>
       </w:pPr>
       <w:r>
-        <w:t>Close all images apart from the original z-stack</w:t>
-      </w:r>
+        <w:t>Close all images apart from the original z-</w:t>
+      </w:r>
+      <w:proofErr w:type="gramStart"/>
+      <w:r>
+        <w:t>stack</w:t>
+      </w:r>
+      <w:proofErr w:type="gramEnd"/>
     </w:p>
     <w:p>
       <w:pPr>
@@ -910,8 +973,13 @@
           <w:numId w:val="11"/>
         </w:numPr>
       </w:pPr>
-      <w:r>
-        <w:t>You’ll end up with a Results Table showing the ID number for that nucleus, the filename of the image and the area</w:t>
+      <w:proofErr w:type="gramStart"/>
+      <w:r>
+        <w:t>You’ll</w:t>
+      </w:r>
+      <w:proofErr w:type="gramEnd"/>
+      <w:r>
+        <w:t xml:space="preserve"> end up with a Results Table showing the ID number for that nucleus, the filename of the image and the area</w:t>
       </w:r>
       <w:r>
         <w:t xml:space="preserve"> and centroid</w:t>
@@ -955,8 +1023,17 @@
           <w:u w:val="single"/>
         </w:rPr>
         <w:lastRenderedPageBreak/>
-        <w:t>Exercise 2: Batch processing a macro on multiple images</w:t>
-      </w:r>
+        <w:t xml:space="preserve">Exercise 2: Batch processing a macro on multiple </w:t>
+      </w:r>
+      <w:proofErr w:type="gramStart"/>
+      <w:r>
+        <w:rPr>
+          <w:b/>
+          <w:u w:val="single"/>
+        </w:rPr>
+        <w:t>images</w:t>
+      </w:r>
+      <w:proofErr w:type="gramEnd"/>
     </w:p>
     <w:p>
       <w:pPr>
@@ -983,7 +1060,21 @@
         <w:rPr>
           <w:iCs/>
         </w:rPr>
-        <w:t>We now have a working macro that can be run on a single image stack via the Script Editor window.  In this exercise we’ll go further and process a whole folder of images using the same macro in a single run.</w:t>
+        <w:t xml:space="preserve">We now have a working macro that can be run on a single image stack via the Script Editor window.  In this exercise </w:t>
+      </w:r>
+      <w:proofErr w:type="gramStart"/>
+      <w:r>
+        <w:rPr>
+          <w:iCs/>
+        </w:rPr>
+        <w:t>we’ll</w:t>
+      </w:r>
+      <w:proofErr w:type="gramEnd"/>
+      <w:r>
+        <w:rPr>
+          <w:iCs/>
+        </w:rPr>
+        <w:t xml:space="preserve"> go further and process a whole folder of images using the same macro in a single run.</w:t>
       </w:r>
     </w:p>
     <w:p>
@@ -1032,8 +1123,13 @@
         </w:numPr>
       </w:pPr>
       <w:r>
-        <w:t>End up with a separate folder with the output images and a Results Table showing the area measurements for all nuclei for all processed images</w:t>
-      </w:r>
+        <w:t xml:space="preserve">End up with a separate folder with the output images and a Results Table showing the area measurements for all nuclei for all processed </w:t>
+      </w:r>
+      <w:proofErr w:type="gramStart"/>
+      <w:r>
+        <w:t>images</w:t>
+      </w:r>
+      <w:proofErr w:type="gramEnd"/>
     </w:p>
     <w:p>
       <w:pPr>
@@ -1082,9 +1178,11 @@
       <w:r>
         <w:sym w:font="Wingdings" w:char="F0E0"/>
       </w:r>
+      <w:proofErr w:type="gramStart"/>
       <w:r>
         <w:t>Macro</w:t>
       </w:r>
+      <w:proofErr w:type="gramEnd"/>
     </w:p>
     <w:p>
       <w:pPr>
@@ -1128,8 +1226,13 @@
         </w:numPr>
       </w:pPr>
       <w:r>
-        <w:t>The active image at the end of each macro run will be automatically saved to this folder</w:t>
-      </w:r>
+        <w:t xml:space="preserve">The active image at the end of each macro run will be automatically saved to this </w:t>
+      </w:r>
+      <w:proofErr w:type="gramStart"/>
+      <w:r>
+        <w:t>folder</w:t>
+      </w:r>
+      <w:proofErr w:type="gramEnd"/>
     </w:p>
     <w:p>
       <w:pPr>
@@ -1239,8 +1342,17 @@
           <w:b/>
           <w:u w:val="single"/>
         </w:rPr>
-        <w:t xml:space="preserve"> in the log window</w:t>
-      </w:r>
+        <w:t xml:space="preserve"> in the log </w:t>
+      </w:r>
+      <w:proofErr w:type="gramStart"/>
+      <w:r>
+        <w:rPr>
+          <w:b/>
+          <w:u w:val="single"/>
+        </w:rPr>
+        <w:t>window</w:t>
+      </w:r>
+      <w:proofErr w:type="gramEnd"/>
     </w:p>
     <w:p>
       <w:pPr>
@@ -1259,7 +1371,15 @@
     </w:p>
     <w:p>
       <w:r>
-        <w:t>Now we can run basic ImageJ/Fiji commands we’ll start looking at how we can add functionality to our macro.  This exercise will introduce using functions to perform specific operations.</w:t>
+        <w:t xml:space="preserve">Now we can run basic ImageJ/Fiji commands </w:t>
+      </w:r>
+      <w:proofErr w:type="gramStart"/>
+      <w:r>
+        <w:t>we’ll</w:t>
+      </w:r>
+      <w:proofErr w:type="gramEnd"/>
+      <w:r>
+        <w:t xml:space="preserve"> start looking at how we can add functionality to our macro.  This exercise will introduce using functions to perform specific operations.</w:t>
       </w:r>
     </w:p>
     <w:p>
@@ -1329,8 +1449,13 @@
         </w:numPr>
       </w:pPr>
       <w:r>
-        <w:t>The aim of this exercise is to print a simple message to the log window</w:t>
-      </w:r>
+        <w:t xml:space="preserve">The aim of this exercise is to print a simple message to the log </w:t>
+      </w:r>
+      <w:proofErr w:type="gramStart"/>
+      <w:r>
+        <w:t>window</w:t>
+      </w:r>
+      <w:proofErr w:type="gramEnd"/>
     </w:p>
     <w:p>
       <w:pPr>
@@ -1463,8 +1588,16 @@
         <w:rPr>
           <w:color w:val="FF00FF"/>
         </w:rPr>
-        <w:t>“This is a string”</w:t>
-      </w:r>
+        <w:t xml:space="preserve">“This is a </w:t>
+      </w:r>
+      <w:proofErr w:type="gramStart"/>
+      <w:r>
+        <w:rPr>
+          <w:color w:val="FF00FF"/>
+        </w:rPr>
+        <w:t>string”</w:t>
+      </w:r>
+      <w:proofErr w:type="gramEnd"/>
     </w:p>
     <w:p>
       <w:pPr>
@@ -1475,8 +1608,13 @@
         </w:numPr>
       </w:pPr>
       <w:r>
-        <w:t>This is not a string</w:t>
-      </w:r>
+        <w:t xml:space="preserve">This is not a </w:t>
+      </w:r>
+      <w:proofErr w:type="gramStart"/>
+      <w:r>
+        <w:t>string</w:t>
+      </w:r>
+      <w:proofErr w:type="gramEnd"/>
     </w:p>
     <w:p>
       <w:pPr>
@@ -1519,9 +1657,11 @@
       <w:r>
         <w:sym w:font="Wingdings" w:char="F0E0"/>
       </w:r>
+      <w:proofErr w:type="gramStart"/>
       <w:r>
         <w:t>Script</w:t>
       </w:r>
+      <w:proofErr w:type="gramEnd"/>
     </w:p>
     <w:p>
       <w:pPr>
@@ -1600,8 +1740,13 @@
         <w:sym w:font="Wingdings" w:char="F0E0"/>
       </w:r>
       <w:r>
-        <w:t>IJ1 Macro</w:t>
-      </w:r>
+        <w:t xml:space="preserve">IJ1 </w:t>
+      </w:r>
+      <w:proofErr w:type="gramStart"/>
+      <w:r>
+        <w:t>Macro</w:t>
+      </w:r>
+      <w:proofErr w:type="gramEnd"/>
     </w:p>
     <w:p>
       <w:pPr>
@@ -1670,6 +1815,7 @@
         <w:lastRenderedPageBreak/>
         <w:t xml:space="preserve">In line 1 of the script window insert a </w:t>
       </w:r>
+      <w:proofErr w:type="gramStart"/>
       <w:r>
         <w:rPr>
           <w:color w:val="FFC000"/>
@@ -1677,7 +1823,11 @@
         <w:t>print</w:t>
       </w:r>
       <w:r>
-        <w:t>()</w:t>
+        <w:t>(</w:t>
+      </w:r>
+      <w:proofErr w:type="gramEnd"/>
+      <w:r>
+        <w:t>)</w:t>
       </w:r>
       <w:r>
         <w:rPr>
@@ -1709,8 +1859,13 @@
           <w:numId w:val="2"/>
         </w:numPr>
       </w:pPr>
-      <w:r>
-        <w:t>Don’t forget to terminate the function using a semicolon!</w:t>
+      <w:proofErr w:type="gramStart"/>
+      <w:r>
+        <w:t>Don’t</w:t>
+      </w:r>
+      <w:proofErr w:type="gramEnd"/>
+      <w:r>
+        <w:t xml:space="preserve"> forget to terminate the function using a semicolon!</w:t>
       </w:r>
     </w:p>
     <w:p>
@@ -1759,8 +1914,17 @@
           <w:b/>
           <w:u w:val="single"/>
         </w:rPr>
-        <w:t>: Determine if a number is odd or even</w:t>
-      </w:r>
+        <w:t xml:space="preserve">: Determine if a number is odd or </w:t>
+      </w:r>
+      <w:proofErr w:type="gramStart"/>
+      <w:r>
+        <w:rPr>
+          <w:b/>
+          <w:u w:val="single"/>
+        </w:rPr>
+        <w:t>even</w:t>
+      </w:r>
+      <w:proofErr w:type="gramEnd"/>
     </w:p>
     <w:p>
       <w:pPr>
@@ -1821,8 +1985,13 @@
         </w:numPr>
       </w:pPr>
       <w:r>
-        <w:t>Printing different statements depending on the answers to If/else statements</w:t>
-      </w:r>
+        <w:t xml:space="preserve">Printing different statements depending on the answers to If/else </w:t>
+      </w:r>
+      <w:proofErr w:type="gramStart"/>
+      <w:r>
+        <w:t>statements</w:t>
+      </w:r>
+      <w:proofErr w:type="gramEnd"/>
     </w:p>
     <w:p>
       <w:pPr>
@@ -1856,8 +2025,13 @@
         </w:numPr>
       </w:pPr>
       <w:r>
-        <w:t>Your macro should eventually print a list of numbers and determine if they are even or odd</w:t>
-      </w:r>
+        <w:t xml:space="preserve">Your macro should eventually print a list of numbers and determine if they are even or </w:t>
+      </w:r>
+      <w:proofErr w:type="gramStart"/>
+      <w:r>
+        <w:t>odd</w:t>
+      </w:r>
+      <w:proofErr w:type="gramEnd"/>
     </w:p>
     <w:p>
       <w:pPr>
@@ -1877,8 +2051,13 @@
         <w:t xml:space="preserve"> we’ll create a for loop to list the numbers 1 to 10</w:t>
       </w:r>
       <w:r>
-        <w:t xml:space="preserve"> in the log window</w:t>
-      </w:r>
+        <w:t xml:space="preserve"> in the log </w:t>
+      </w:r>
+      <w:proofErr w:type="gramStart"/>
+      <w:r>
+        <w:t>window</w:t>
+      </w:r>
+      <w:proofErr w:type="gramEnd"/>
     </w:p>
     <w:p>
       <w:pPr>
@@ -1889,7 +2068,15 @@
         </w:numPr>
       </w:pPr>
       <w:r>
-        <w:t>Then we’ll add some conditional statements to determine if the number is odd/even</w:t>
+        <w:t xml:space="preserve">Then </w:t>
+      </w:r>
+      <w:proofErr w:type="gramStart"/>
+      <w:r>
+        <w:t>we’ll</w:t>
+      </w:r>
+      <w:proofErr w:type="gramEnd"/>
+      <w:r>
+        <w:t xml:space="preserve"> add some conditional statements to determine if the number is odd/even</w:t>
       </w:r>
     </w:p>
     <w:p>
@@ -1907,8 +2094,13 @@
         <w:t xml:space="preserve">, </w:t>
       </w:r>
       <w:r>
-        <w:t>well print a phrase which will say if the number is odd/even</w:t>
-      </w:r>
+        <w:t>well print a phrase which will say if the number is odd/</w:t>
+      </w:r>
+      <w:proofErr w:type="gramStart"/>
+      <w:r>
+        <w:t>even</w:t>
+      </w:r>
+      <w:proofErr w:type="gramEnd"/>
     </w:p>
     <w:p>
       <w:pPr>
@@ -2075,8 +2267,13 @@
         <w:t>remainder</w:t>
       </w:r>
       <w:r>
-        <w:t xml:space="preserve"> of a division</w:t>
-      </w:r>
+        <w:t xml:space="preserve"> of a </w:t>
+      </w:r>
+      <w:proofErr w:type="gramStart"/>
+      <w:r>
+        <w:t>division</w:t>
+      </w:r>
+      <w:proofErr w:type="gramEnd"/>
     </w:p>
     <w:p>
       <w:pPr>
@@ -2087,7 +2284,15 @@
         </w:numPr>
       </w:pPr>
       <w:r>
-        <w:t>2%2 = 0 (2 divided by 2 = 1 i.e. no remainder)</w:t>
+        <w:t xml:space="preserve">2%2 = 0 (2 divided by 2 = 1 </w:t>
+      </w:r>
+      <w:proofErr w:type="gramStart"/>
+      <w:r>
+        <w:t>i.e.</w:t>
+      </w:r>
+      <w:proofErr w:type="gramEnd"/>
+      <w:r>
+        <w:t xml:space="preserve"> no remainder)</w:t>
       </w:r>
     </w:p>
     <w:p>
@@ -2099,7 +2304,15 @@
         </w:numPr>
       </w:pPr>
       <w:r>
-        <w:t>3%2= 1 (3 divided by 2 =1.5 i.e. not a whole division)</w:t>
+        <w:t xml:space="preserve">3%2= 1 (3 divided by 2 =1.5 </w:t>
+      </w:r>
+      <w:proofErr w:type="gramStart"/>
+      <w:r>
+        <w:t>i.e.</w:t>
+      </w:r>
+      <w:proofErr w:type="gramEnd"/>
+      <w:r>
+        <w:t xml:space="preserve"> not a whole division)</w:t>
       </w:r>
     </w:p>
     <w:p>
@@ -2320,9 +2533,11 @@
       <w:r>
         <w:sym w:font="Wingdings" w:char="F0E0"/>
       </w:r>
+      <w:proofErr w:type="gramStart"/>
       <w:r>
         <w:t>New</w:t>
       </w:r>
+      <w:proofErr w:type="gramEnd"/>
     </w:p>
     <w:p>
       <w:pPr>
@@ -2357,7 +2572,11 @@
         </w:numPr>
       </w:pPr>
       <w:r>
-        <w:t xml:space="preserve">Set up a </w:t>
+        <w:t xml:space="preserve">Set up </w:t>
+      </w:r>
+      <w:proofErr w:type="gramStart"/>
+      <w:r>
+        <w:t xml:space="preserve">a </w:t>
       </w:r>
       <w:r>
         <w:rPr>
@@ -2365,6 +2584,7 @@
         </w:rPr>
         <w:t>for</w:t>
       </w:r>
+      <w:proofErr w:type="gramEnd"/>
       <w:r>
         <w:t xml:space="preserve"> loop </w:t>
       </w:r>
@@ -2378,8 +2598,13 @@
         </w:numPr>
       </w:pPr>
       <w:r>
-        <w:t>Pick an iterator</w:t>
-      </w:r>
+        <w:t xml:space="preserve">Pick an </w:t>
+      </w:r>
+      <w:proofErr w:type="gramStart"/>
+      <w:r>
+        <w:t>iterator</w:t>
+      </w:r>
+      <w:proofErr w:type="gramEnd"/>
       <w:r>
         <w:t xml:space="preserve"> </w:t>
       </w:r>
@@ -2434,8 +2659,13 @@
         </w:numPr>
       </w:pPr>
       <w:r>
-        <w:t>Add a print function to display the iteration number</w:t>
-      </w:r>
+        <w:t xml:space="preserve">Add a print function to display the iteration </w:t>
+      </w:r>
+      <w:proofErr w:type="gramStart"/>
+      <w:r>
+        <w:t>number</w:t>
+      </w:r>
+      <w:proofErr w:type="gramEnd"/>
     </w:p>
     <w:p>
       <w:pPr>
@@ -2467,8 +2697,13 @@
         <w:t xml:space="preserve"> to </w:t>
       </w:r>
       <w:r>
-        <w:t>decide if the number is even or odd</w:t>
-      </w:r>
+        <w:t xml:space="preserve">decide if the number is even or </w:t>
+      </w:r>
+      <w:proofErr w:type="gramStart"/>
+      <w:r>
+        <w:t>odd</w:t>
+      </w:r>
+      <w:proofErr w:type="gramEnd"/>
     </w:p>
     <w:p>
       <w:pPr>
@@ -2512,8 +2747,13 @@
         <w:t xml:space="preserve"> statement to </w:t>
       </w:r>
       <w:r>
-        <w:t>display a phrase indicating if the current iteration is even or odd</w:t>
-      </w:r>
+        <w:t xml:space="preserve">display a phrase indicating if the current iteration is even or </w:t>
+      </w:r>
+      <w:proofErr w:type="gramStart"/>
+      <w:r>
+        <w:t>odd</w:t>
+      </w:r>
+      <w:proofErr w:type="gramEnd"/>
     </w:p>
     <w:p>
       <w:pPr>
@@ -2563,8 +2803,17 @@
           <w:b/>
           <w:u w:val="single"/>
         </w:rPr>
-        <w:t>: Calculating the distance between two objects</w:t>
-      </w:r>
+        <w:t xml:space="preserve">: Calculating the distance between two </w:t>
+      </w:r>
+      <w:proofErr w:type="gramStart"/>
+      <w:r>
+        <w:rPr>
+          <w:b/>
+          <w:u w:val="single"/>
+        </w:rPr>
+        <w:t>objects</w:t>
+      </w:r>
+      <w:proofErr w:type="gramEnd"/>
     </w:p>
     <w:p>
       <w:pPr>
@@ -2583,7 +2832,15 @@
     </w:p>
     <w:p>
       <w:r>
-        <w:t xml:space="preserve">From Exercise 1 we know we’re able to detect nuclei and measure </w:t>
+        <w:t xml:space="preserve">From Exercise 1 we know </w:t>
+      </w:r>
+      <w:proofErr w:type="gramStart"/>
+      <w:r>
+        <w:t>we’re</w:t>
+      </w:r>
+      <w:proofErr w:type="gramEnd"/>
+      <w:r>
+        <w:t xml:space="preserve"> able to detect nuclei and measure </w:t>
       </w:r>
       <w:r>
         <w:t xml:space="preserve">their </w:t>
@@ -2603,8 +2860,13 @@
       <w:r>
         <w:t xml:space="preserve">.  In this exercise </w:t>
       </w:r>
-      <w:r>
-        <w:t xml:space="preserve">we’ll combine these to extract the existing </w:t>
+      <w:proofErr w:type="gramStart"/>
+      <w:r>
+        <w:t>we’ll</w:t>
+      </w:r>
+      <w:proofErr w:type="gramEnd"/>
+      <w:r>
+        <w:t xml:space="preserve"> combine these to extract the existing </w:t>
       </w:r>
       <w:r>
         <w:t xml:space="preserve">centroid measurements and calculate a new value – the distance between nuclei.  </w:t>
@@ -2612,7 +2874,15 @@
     </w:p>
     <w:p>
       <w:r>
-        <w:t>For this first step, we’ll use an existing Results Table containing measurements for just 2 nuclei – this will allow us to test our code in a more controlled way.</w:t>
+        <w:t xml:space="preserve">For this first step, </w:t>
+      </w:r>
+      <w:proofErr w:type="gramStart"/>
+      <w:r>
+        <w:t>we’ll</w:t>
+      </w:r>
+      <w:proofErr w:type="gramEnd"/>
+      <w:r>
+        <w:t xml:space="preserve"> use an existing Results Table containing measurements for just 2 nuclei – this will allow us to test our code in a more controlled way.</w:t>
       </w:r>
     </w:p>
     <w:p>
@@ -2764,54 +3034,6 @@
       <w:pPr>
         <w:pStyle w:val="ListParagraph"/>
         <w:numPr>
-          <w:ilvl w:val="1"/>
-          <w:numId w:val="18"/>
-        </w:numPr>
-        <w:rPr>
-          <w:iCs/>
-        </w:rPr>
-      </w:pPr>
-      <w:r>
-        <w:rPr>
-          <w:iCs/>
-        </w:rPr>
-        <w:t>Note</w:t>
-      </w:r>
-      <w:r>
-        <w:rPr>
-          <w:iCs/>
-        </w:rPr>
-        <w:t xml:space="preserve">: the </w:t>
-      </w:r>
-      <w:proofErr w:type="spellStart"/>
-      <w:r>
-        <w:rPr>
-          <w:iCs/>
-          <w:color w:val="FFC000"/>
-        </w:rPr>
-        <w:t>getResult</w:t>
-      </w:r>
-      <w:proofErr w:type="spellEnd"/>
-      <w:r>
-        <w:rPr>
-          <w:iCs/>
-        </w:rPr>
-        <w:t>() function will always try to get the value from a table called “Results”.  If one isn’t present, it will take the value from the most-recently clicked table.</w:t>
-      </w:r>
-    </w:p>
-    <w:p>
-      <w:pPr>
-        <w:pStyle w:val="ListParagraph"/>
-        <w:ind w:left="1440"/>
-        <w:rPr>
-          <w:iCs/>
-        </w:rPr>
-      </w:pPr>
-    </w:p>
-    <w:p>
-      <w:pPr>
-        <w:pStyle w:val="ListParagraph"/>
-        <w:numPr>
           <w:ilvl w:val="0"/>
           <w:numId w:val="18"/>
         </w:numPr>
@@ -2899,7 +3121,46 @@
         </w:numPr>
       </w:pPr>
       <w:r>
-        <w:t>Drag and drop the “Results.csv” file from the “Example data” folder into ImageJ/Fiji.  You should see a new Results table open with 2 rows (one for each of the previously-detected nuclei) and 2 columns (“X” and “Y”).</w:t>
+        <w:t>Drag and drop the “</w:t>
+      </w:r>
+      <w:r>
+        <w:t>Two nuclei centroids</w:t>
+      </w:r>
+      <w:r>
+        <w:t xml:space="preserve">.csv” file from the “Example data” folder into ImageJ/Fiji.  You should see a new Results table open with 2 rows (one for each of the </w:t>
+      </w:r>
+      <w:proofErr w:type="gramStart"/>
+      <w:r>
+        <w:t>previously-detected</w:t>
+      </w:r>
+      <w:proofErr w:type="gramEnd"/>
+      <w:r>
+        <w:t xml:space="preserve"> nuclei) and 2 columns (“X” and “Y”).</w:t>
+      </w:r>
+      <w:r>
+        <w:t xml:space="preserve">  You’ll need to rename this to “Results” (by going to “File &gt; Rename” in the table menu) for some of the macro functions (e.g. </w:t>
+      </w:r>
+      <w:proofErr w:type="spellStart"/>
+      <w:proofErr w:type="gramStart"/>
+      <w:r>
+        <w:rPr>
+          <w:color w:val="FFC000"/>
+        </w:rPr>
+        <w:t>nResults</w:t>
+      </w:r>
+      <w:proofErr w:type="spellEnd"/>
+      <w:r>
+        <w:t>(</w:t>
+      </w:r>
+      <w:proofErr w:type="gramEnd"/>
+      <w:r>
+        <w:t>)</w:t>
+      </w:r>
+      <w:r>
+        <w:t>)</w:t>
+      </w:r>
+      <w:r>
+        <w:t xml:space="preserve"> to work.</w:t>
       </w:r>
     </w:p>
     <w:p>
@@ -2911,9 +3172,13 @@
         </w:numPr>
       </w:pPr>
       <w:r>
-        <w:lastRenderedPageBreak/>
-        <w:t>Open a new scripting window</w:t>
-      </w:r>
+        <w:t xml:space="preserve">Open a new scripting </w:t>
+      </w:r>
+      <w:proofErr w:type="gramStart"/>
+      <w:r>
+        <w:t>window</w:t>
+      </w:r>
+      <w:proofErr w:type="gramEnd"/>
     </w:p>
     <w:p>
       <w:pPr>
@@ -2924,6 +3189,7 @@
         </w:numPr>
       </w:pPr>
       <w:r>
+        <w:lastRenderedPageBreak/>
         <w:t>Get the x and y coordinates of nuclei 1 (remembering macros use zero based indexing…)</w:t>
       </w:r>
     </w:p>
@@ -2936,8 +3202,13 @@
         </w:numPr>
       </w:pPr>
       <w:r>
-        <w:t>Get the x and y coordinates of nuclei 2</w:t>
-      </w:r>
+        <w:t xml:space="preserve">Get the x and y coordinates of nuclei </w:t>
+      </w:r>
+      <w:proofErr w:type="gramStart"/>
+      <w:r>
+        <w:t>2</w:t>
+      </w:r>
+      <w:proofErr w:type="gramEnd"/>
     </w:p>
     <w:p>
       <w:pPr>
@@ -3197,6 +3468,7 @@
       <w:r>
         <w:t xml:space="preserve">The </w:t>
       </w:r>
+      <w:proofErr w:type="gramStart"/>
       <w:r>
         <w:rPr>
           <w:color w:val="FFC000"/>
@@ -3207,7 +3479,14 @@
         <w:rPr>
           <w:color w:val="FF0000"/>
         </w:rPr>
-        <w:t>()</w:t>
+        <w:t>(</w:t>
+      </w:r>
+      <w:proofErr w:type="gramEnd"/>
+      <w:r>
+        <w:rPr>
+          <w:color w:val="FF0000"/>
+        </w:rPr>
+        <w:t>)</w:t>
       </w:r>
       <w:r>
         <w:rPr>
@@ -3286,8 +3565,17 @@
           <w:u w:val="single"/>
         </w:rPr>
         <w:lastRenderedPageBreak/>
-        <w:t>Exercise 6: Calculating the distance to the nearest nucleus</w:t>
-      </w:r>
+        <w:t xml:space="preserve">Exercise 6: Calculating the distance to the nearest </w:t>
+      </w:r>
+      <w:proofErr w:type="gramStart"/>
+      <w:r>
+        <w:rPr>
+          <w:b/>
+          <w:u w:val="single"/>
+        </w:rPr>
+        <w:t>nucleus</w:t>
+      </w:r>
+      <w:proofErr w:type="gramEnd"/>
     </w:p>
     <w:p>
       <w:pPr>
@@ -3320,20 +3608,115 @@
         <w:rPr>
           <w:iCs/>
         </w:rPr>
-        <w:t xml:space="preserve">we’re going to perform the same nucleus-nucleus distance measurement on all possible nuclei pairs.  By keeping a record of the smallest distance we measure for each nucleus we end up with the “nearest neighbour” distance.  </w:t>
-      </w:r>
-    </w:p>
-    <w:p>
-      <w:pPr>
+        <w:t xml:space="preserve">we’re going to perform the same nucleus-nucleus distance </w:t>
+      </w:r>
+      <w:proofErr w:type="gramStart"/>
+      <w:r>
         <w:rPr>
           <w:iCs/>
         </w:rPr>
-      </w:pPr>
+        <w:t>measurement</w:t>
+      </w:r>
       <w:r>
         <w:rPr>
           <w:iCs/>
         </w:rPr>
-        <w:t>As with Exercise 5, we’ll use some pre-prepared nuclei coordinates for simplicity.  Later on, the code developed in this exercise will be combined with the nucleus segmentation code from Exercise 1.</w:t>
+        <w:t>, but</w:t>
+      </w:r>
+      <w:proofErr w:type="gramEnd"/>
+      <w:r>
+        <w:rPr>
+          <w:iCs/>
+        </w:rPr>
+        <w:t xml:space="preserve"> measuring the distance from one nucleus to many different nuclei.  By keeping track of the smallest </w:t>
+      </w:r>
+      <w:proofErr w:type="gramStart"/>
+      <w:r>
+        <w:rPr>
+          <w:iCs/>
+        </w:rPr>
+        <w:t>value</w:t>
+      </w:r>
+      <w:proofErr w:type="gramEnd"/>
+      <w:r>
+        <w:rPr>
+          <w:iCs/>
+        </w:rPr>
+        <w:t xml:space="preserve"> we measure, we </w:t>
+      </w:r>
+      <w:r>
+        <w:rPr>
+          <w:iCs/>
+        </w:rPr>
+        <w:t xml:space="preserve">end up with the “nearest neighbour” distance.  </w:t>
+      </w:r>
+    </w:p>
+    <w:p>
+      <w:pPr>
+        <w:rPr>
+          <w:iCs/>
+        </w:rPr>
+      </w:pPr>
+      <w:r>
+        <w:rPr>
+          <w:iCs/>
+        </w:rPr>
+        <w:t xml:space="preserve">As with Exercise 5, </w:t>
+      </w:r>
+      <w:proofErr w:type="gramStart"/>
+      <w:r>
+        <w:rPr>
+          <w:iCs/>
+        </w:rPr>
+        <w:t>we’ll</w:t>
+      </w:r>
+      <w:proofErr w:type="gramEnd"/>
+      <w:r>
+        <w:rPr>
+          <w:iCs/>
+        </w:rPr>
+        <w:t xml:space="preserve"> use some pre-prepared nuclei coordinates for simplicity.  </w:t>
+      </w:r>
+    </w:p>
+    <w:p>
+      <w:pPr>
+        <w:rPr>
+          <w:iCs/>
+        </w:rPr>
+      </w:pPr>
+      <w:r>
+        <w:rPr>
+          <w:iCs/>
+        </w:rPr>
+        <w:t xml:space="preserve">For now, </w:t>
+      </w:r>
+      <w:proofErr w:type="gramStart"/>
+      <w:r>
+        <w:rPr>
+          <w:iCs/>
+        </w:rPr>
+        <w:t>we’re</w:t>
+      </w:r>
+      <w:proofErr w:type="gramEnd"/>
+      <w:r>
+        <w:rPr>
+          <w:iCs/>
+        </w:rPr>
+        <w:t xml:space="preserve"> just going to measure the distance from the first nucleus in the list to all other nuclei.  In Exercise 7 </w:t>
+      </w:r>
+      <w:proofErr w:type="gramStart"/>
+      <w:r>
+        <w:rPr>
+          <w:iCs/>
+        </w:rPr>
+        <w:t>we’ll</w:t>
+      </w:r>
+      <w:proofErr w:type="gramEnd"/>
+      <w:r>
+        <w:rPr>
+          <w:iCs/>
+        </w:rPr>
+        <w:t xml:space="preserve"> extend this further to measure the nearest neighbour distance for all nuclei-nuclei pairs.</w:t>
       </w:r>
     </w:p>
     <w:p>
@@ -3367,10 +3750,13 @@
         </w:numPr>
       </w:pPr>
       <w:r>
-        <w:t xml:space="preserve">Create a macro to measure the nearest neighbour distance for each nucleus in </w:t>
-      </w:r>
-      <w:r>
-        <w:t>the “Many nuclei centroids.csv” file in the “Example data” folder.</w:t>
+        <w:t xml:space="preserve">Create a macro to measure the nearest neighbour distance for </w:t>
+      </w:r>
+      <w:r>
+        <w:t>the first</w:t>
+      </w:r>
+      <w:r>
+        <w:t xml:space="preserve"> nucleus in the “Many nuclei centroids.csv” file in the “Example data” folder.</w:t>
       </w:r>
     </w:p>
     <w:p>
@@ -3382,17 +3768,8 @@
         </w:numPr>
       </w:pPr>
       <w:r>
-        <w:t xml:space="preserve">Update the results table to show the calculated nearest neighbour distance in the results table and save table as .csv file. </w:t>
-      </w:r>
-    </w:p>
-    <w:p>
-      <w:pPr>
-        <w:pStyle w:val="ListParagraph"/>
-        <w:rPr>
-          <w:b/>
-          <w:u w:val="single"/>
-        </w:rPr>
-      </w:pPr>
+        <w:t>Print the calculated distance to the log window.</w:t>
+      </w:r>
     </w:p>
     <w:p>
       <w:pPr>
@@ -3427,7 +3804,24 @@
         </w:numPr>
       </w:pPr>
       <w:r>
-        <w:t>You’ll need to use a pair of for-loops nested so one is inside the other (call the iterators something different for the two loops, else they will conflict with each other).  By nesting one inside the other you’ll be able to access every combination of nucleus-nucleus pairs.</w:t>
+        <w:t xml:space="preserve">You’ll need to use </w:t>
+      </w:r>
+      <w:r>
+        <w:t xml:space="preserve">a </w:t>
+      </w:r>
+      <w:r>
+        <w:t xml:space="preserve">for-loop </w:t>
+      </w:r>
+      <w:r>
+        <w:t>to iterate over all the nuclei in the results table (</w:t>
+      </w:r>
+      <w:proofErr w:type="gramStart"/>
+      <w:r>
+        <w:t>i.e.</w:t>
+      </w:r>
+      <w:proofErr w:type="gramEnd"/>
+      <w:r>
+        <w:t xml:space="preserve"> iterate over each row)</w:t>
       </w:r>
     </w:p>
     <w:p>
@@ -3439,7 +3833,18 @@
         </w:numPr>
       </w:pPr>
       <w:r>
-        <w:t xml:space="preserve">While comparing distances to one nucleus keep a record of the smallest distance you’ve found.  </w:t>
+        <w:t xml:space="preserve">Use a variable to keep a record of the shortest distance you measure.  This is the “nearest neighbour” distance that </w:t>
+      </w:r>
+      <w:proofErr w:type="gramStart"/>
+      <w:r>
+        <w:t>we’ll</w:t>
+      </w:r>
+      <w:proofErr w:type="gramEnd"/>
+      <w:r>
+        <w:t xml:space="preserve"> print to the log window at the end.</w:t>
+      </w:r>
+      <w:r>
+        <w:t xml:space="preserve"> </w:t>
       </w:r>
     </w:p>
     <w:p>
@@ -3451,7 +3856,28 @@
         </w:numPr>
       </w:pPr>
       <w:r>
-        <w:t xml:space="preserve">If you get all the distances coming back as “0” you’re probably </w:t>
+        <w:t xml:space="preserve">If you </w:t>
+      </w:r>
+      <w:r>
+        <w:t>end up with a nearest neighbour distance of “0” you might be measuring the distance of the first nucleus to itself.</w:t>
+      </w:r>
+    </w:p>
+    <w:p>
+      <w:pPr>
+        <w:pStyle w:val="ListParagraph"/>
+        <w:numPr>
+          <w:ilvl w:val="0"/>
+          <w:numId w:val="7"/>
+        </w:numPr>
+      </w:pPr>
+      <w:r>
+        <w:t xml:space="preserve">Remember to close any open Results tables before </w:t>
+      </w:r>
+      <w:r>
+        <w:t xml:space="preserve">each time </w:t>
+      </w:r>
+      <w:r>
+        <w:t>you run the macro, else these coordinates will be included in the nearest neighbour calculation.</w:t>
       </w:r>
     </w:p>
     <w:p>
@@ -3486,8 +3912,24 @@
           <w:b/>
           <w:u w:val="single"/>
         </w:rPr>
-        <w:t>: Working with simple dialog boxes</w:t>
-      </w:r>
+        <w:t xml:space="preserve">: Calculating the nearest </w:t>
+      </w:r>
+      <w:r>
+        <w:rPr>
+          <w:b/>
+          <w:u w:val="single"/>
+        </w:rPr>
+        <w:t xml:space="preserve">neighbour distance for all </w:t>
+      </w:r>
+      <w:proofErr w:type="gramStart"/>
+      <w:r>
+        <w:rPr>
+          <w:b/>
+          <w:u w:val="single"/>
+        </w:rPr>
+        <w:t>nuclei</w:t>
+      </w:r>
+      <w:proofErr w:type="gramEnd"/>
     </w:p>
     <w:p>
       <w:pPr>
@@ -3514,32 +3956,63 @@
         <w:rPr>
           <w:iCs/>
         </w:rPr>
-        <w:t xml:space="preserve">If passing a macro on to someone </w:t>
-      </w:r>
+        <w:t xml:space="preserve">Now </w:t>
+      </w:r>
+      <w:proofErr w:type="gramStart"/>
       <w:r>
         <w:rPr>
           <w:iCs/>
         </w:rPr>
-        <w:t>else,</w:t>
-      </w:r>
+        <w:t>we’re</w:t>
+      </w:r>
+      <w:proofErr w:type="gramEnd"/>
       <w:r>
         <w:rPr>
           <w:iCs/>
         </w:rPr>
-        <w:t xml:space="preserve"> it can be easier to indicate which parameters can be changed using dialog boxes.  These </w:t>
+        <w:t xml:space="preserve"> going to extend our code from Exercises 5 and 6 to measure the nearest neighbour distance</w:t>
       </w:r>
       <w:r>
         <w:rPr>
           <w:iCs/>
         </w:rPr>
-        <w:t>appear</w:t>
-      </w:r>
+        <w:t xml:space="preserve"> for all nuclei-nuclei pairs.  This largely uses the same code from Exercise 6; however, </w:t>
+      </w:r>
+      <w:proofErr w:type="gramStart"/>
       <w:r>
         <w:rPr>
           <w:iCs/>
         </w:rPr>
-        <w:t xml:space="preserve"> when the macro runs and allows the user to enter values which can be used later in the macro.  Note: If you’re planning to batch process the macro it’s best to avoid using dialog boxes as they would appear for every image in the folder.</w:t>
-      </w:r>
+        <w:t>we’ll</w:t>
+      </w:r>
+      <w:proofErr w:type="gramEnd"/>
+      <w:r>
+        <w:rPr>
+          <w:iCs/>
+        </w:rPr>
+        <w:t xml:space="preserve"> be using nested loops (one loop inside the other) to allow us to test all nucleus-nucleus pairs.  </w:t>
+      </w:r>
+      <w:proofErr w:type="gramStart"/>
+      <w:r>
+        <w:rPr>
+          <w:iCs/>
+        </w:rPr>
+        <w:t>We’ll</w:t>
+      </w:r>
+      <w:proofErr w:type="gramEnd"/>
+      <w:r>
+        <w:rPr>
+          <w:iCs/>
+        </w:rPr>
+        <w:t xml:space="preserve"> also be storing the nearest neighbour distance for each nucleus in the results table.</w:t>
+      </w:r>
+    </w:p>
+    <w:p>
+      <w:pPr>
+        <w:rPr>
+          <w:iCs/>
+        </w:rPr>
+      </w:pPr>
     </w:p>
     <w:p>
       <w:pPr>
@@ -3548,20 +4021,69 @@
           <w:u w:val="single"/>
         </w:rPr>
       </w:pPr>
-    </w:p>
-    <w:p>
-      <w:pPr>
+      <w:r>
         <w:rPr>
           <w:i/>
           <w:u w:val="single"/>
         </w:rPr>
-      </w:pPr>
-      <w:r>
+        <w:t>Aims:</w:t>
+      </w:r>
+    </w:p>
+    <w:p>
+      <w:pPr>
+        <w:pStyle w:val="ListParagraph"/>
+        <w:numPr>
+          <w:ilvl w:val="0"/>
+          <w:numId w:val="19"/>
+        </w:numPr>
+      </w:pPr>
+      <w:r>
+        <w:t>Create a macro to measure the nearest neighbour distance for each nucleus in the “Many nuclei centroids.csv” file in the “Example data” folder.</w:t>
+      </w:r>
+    </w:p>
+    <w:p>
+      <w:pPr>
+        <w:pStyle w:val="ListParagraph"/>
+        <w:numPr>
+          <w:ilvl w:val="0"/>
+          <w:numId w:val="19"/>
+        </w:numPr>
+      </w:pPr>
+      <w:r>
+        <w:t xml:space="preserve">Update the results table to show the calculated nearest neighbour distance in the results table and save table as .csv file. </w:t>
+      </w:r>
+    </w:p>
+    <w:p>
+      <w:pPr>
+        <w:pStyle w:val="ListParagraph"/>
+        <w:rPr>
+          <w:b/>
+          <w:u w:val="single"/>
+        </w:rPr>
+      </w:pPr>
+    </w:p>
+    <w:p>
+      <w:pPr>
+        <w:pStyle w:val="ListParagraph"/>
         <w:rPr>
           <w:i/>
           <w:u w:val="single"/>
         </w:rPr>
-        <w:t>Aims:</w:t>
+      </w:pPr>
+    </w:p>
+    <w:p>
+      <w:pPr>
+        <w:rPr>
+          <w:i/>
+          <w:u w:val="single"/>
+        </w:rPr>
+      </w:pPr>
+      <w:r>
+        <w:rPr>
+          <w:i/>
+          <w:u w:val="single"/>
+        </w:rPr>
+        <w:t>Helpful tips:</w:t>
       </w:r>
     </w:p>
     <w:p>
@@ -3571,16 +4093,299 @@
           <w:ilvl w:val="0"/>
           <w:numId w:val="7"/>
         </w:numPr>
+      </w:pPr>
+      <w:proofErr w:type="gramStart"/>
+      <w:r>
+        <w:t>You’ll</w:t>
+      </w:r>
+      <w:proofErr w:type="gramEnd"/>
+      <w:r>
+        <w:t xml:space="preserve"> need to use a pair of for-loops nested so one is inside the other</w:t>
+      </w:r>
+      <w:r>
+        <w:t xml:space="preserve">.  </w:t>
+      </w:r>
+      <w:proofErr w:type="gramStart"/>
+      <w:r>
+        <w:t>So</w:t>
+      </w:r>
+      <w:proofErr w:type="gramEnd"/>
+      <w:r>
+        <w:t xml:space="preserve"> the iterators don’t clash you’ll need to call them different things (e.g. “</w:t>
+      </w:r>
+      <w:proofErr w:type="spellStart"/>
+      <w:r>
+        <w:t>i</w:t>
+      </w:r>
+      <w:proofErr w:type="spellEnd"/>
+      <w:r>
+        <w:t>" and “j”).</w:t>
+      </w:r>
+      <w:r>
+        <w:t xml:space="preserve"> </w:t>
+      </w:r>
+      <w:r>
+        <w:t xml:space="preserve"> </w:t>
+      </w:r>
+      <w:r>
+        <w:t xml:space="preserve">By nesting one inside the other </w:t>
+      </w:r>
+      <w:r>
+        <w:t>the macro will eventually</w:t>
+      </w:r>
+      <w:r>
+        <w:t xml:space="preserve"> access every combination of nucleus-nucleus pairs.</w:t>
+      </w:r>
+    </w:p>
+    <w:p>
+      <w:pPr>
+        <w:pStyle w:val="ListParagraph"/>
+        <w:numPr>
+          <w:ilvl w:val="0"/>
+          <w:numId w:val="7"/>
+        </w:numPr>
+      </w:pPr>
+      <w:r>
+        <w:t>Use the following command to add the nearest neighbour distance to the results table:</w:t>
+      </w:r>
+    </w:p>
+    <w:p>
+      <w:pPr>
+        <w:pStyle w:val="ListParagraph"/>
+      </w:pPr>
+    </w:p>
+    <w:p>
+      <w:pPr>
+        <w:pStyle w:val="ListParagraph"/>
+        <w:jc w:val="center"/>
+      </w:pPr>
+      <w:r>
+        <w:rPr>
+          <w:noProof/>
+        </w:rPr>
+        <w:drawing>
+          <wp:inline distT="0" distB="0" distL="0" distR="0" wp14:anchorId="64E1B115" wp14:editId="640BBE16">
+            <wp:extent cx="4453678" cy="1033541"/>
+            <wp:effectExtent l="0" t="0" r="4445" b="0"/>
+            <wp:docPr id="1" name="Picture 1"/>
+            <wp:cNvGraphicFramePr>
+              <a:graphicFrameLocks xmlns:a="http://schemas.openxmlformats.org/drawingml/2006/main" noChangeAspect="1"/>
+            </wp:cNvGraphicFramePr>
+            <a:graphic xmlns:a="http://schemas.openxmlformats.org/drawingml/2006/main">
+              <a:graphicData uri="http://schemas.openxmlformats.org/drawingml/2006/picture">
+                <pic:pic xmlns:pic="http://schemas.openxmlformats.org/drawingml/2006/picture">
+                  <pic:nvPicPr>
+                    <pic:cNvPr id="0" name="Picture 1"/>
+                    <pic:cNvPicPr>
+                      <a:picLocks noChangeAspect="1" noChangeArrowheads="1"/>
+                    </pic:cNvPicPr>
+                  </pic:nvPicPr>
+                  <pic:blipFill>
+                    <a:blip r:embed="rId18">
+                      <a:extLst>
+                        <a:ext uri="{28A0092B-C50C-407E-A947-70E740481C1C}">
+                          <a14:useLocalDpi xmlns:a14="http://schemas.microsoft.com/office/drawing/2010/main" val="0"/>
+                        </a:ext>
+                      </a:extLst>
+                    </a:blip>
+                    <a:srcRect/>
+                    <a:stretch>
+                      <a:fillRect/>
+                    </a:stretch>
+                  </pic:blipFill>
+                  <pic:spPr bwMode="auto">
+                    <a:xfrm>
+                      <a:off x="0" y="0"/>
+                      <a:ext cx="4514327" cy="1047615"/>
+                    </a:xfrm>
+                    <a:prstGeom prst="rect">
+                      <a:avLst/>
+                    </a:prstGeom>
+                    <a:noFill/>
+                    <a:ln>
+                      <a:noFill/>
+                    </a:ln>
+                  </pic:spPr>
+                </pic:pic>
+              </a:graphicData>
+            </a:graphic>
+          </wp:inline>
+        </w:drawing>
+      </w:r>
+      <w:r>
         <w:rPr>
           <w:b/>
           <w:u w:val="single"/>
         </w:rPr>
+        <w:br w:type="page"/>
+      </w:r>
+    </w:p>
+    <w:p>
+      <w:pPr>
+        <w:rPr>
+          <w:b/>
+          <w:u w:val="single"/>
+        </w:rPr>
+      </w:pPr>
+      <w:r>
+        <w:rPr>
+          <w:b/>
+          <w:u w:val="single"/>
+        </w:rPr>
+        <w:lastRenderedPageBreak/>
+        <w:t xml:space="preserve">Exercise </w:t>
+      </w:r>
+      <w:r>
+        <w:rPr>
+          <w:b/>
+          <w:u w:val="single"/>
+        </w:rPr>
+        <w:t>8</w:t>
+      </w:r>
+      <w:r>
+        <w:rPr>
+          <w:b/>
+          <w:u w:val="single"/>
+        </w:rPr>
+        <w:t xml:space="preserve">: Working with simple dialog </w:t>
+      </w:r>
+      <w:proofErr w:type="gramStart"/>
+      <w:r>
+        <w:rPr>
+          <w:b/>
+          <w:u w:val="single"/>
+        </w:rPr>
+        <w:t>boxes</w:t>
+      </w:r>
+      <w:proofErr w:type="gramEnd"/>
+    </w:p>
+    <w:p>
+      <w:pPr>
+        <w:rPr>
+          <w:i/>
+          <w:u w:val="single"/>
+        </w:rPr>
+      </w:pPr>
+      <w:r>
+        <w:rPr>
+          <w:i/>
+          <w:u w:val="single"/>
+        </w:rPr>
+        <w:t>Background:</w:t>
+      </w:r>
+    </w:p>
+    <w:p>
+      <w:pPr>
+        <w:rPr>
+          <w:iCs/>
+        </w:rPr>
+      </w:pPr>
+      <w:r>
+        <w:rPr>
+          <w:iCs/>
+        </w:rPr>
+        <w:t xml:space="preserve">If passing a macro on to someone </w:t>
+      </w:r>
+      <w:r>
+        <w:rPr>
+          <w:iCs/>
+        </w:rPr>
+        <w:t>else,</w:t>
+      </w:r>
+      <w:r>
+        <w:rPr>
+          <w:iCs/>
+        </w:rPr>
+        <w:t xml:space="preserve"> it can be easier to indicate which parameters can be changed using dialog boxes.  These </w:t>
+      </w:r>
+      <w:r>
+        <w:rPr>
+          <w:iCs/>
+        </w:rPr>
+        <w:t>appear</w:t>
+      </w:r>
+      <w:r>
+        <w:rPr>
+          <w:iCs/>
+        </w:rPr>
+        <w:t xml:space="preserve"> when the macro runs and allows the user to enter values which can be used later in the macro.  </w:t>
+      </w:r>
+    </w:p>
+    <w:p>
+      <w:pPr>
+        <w:rPr>
+          <w:iCs/>
+        </w:rPr>
+      </w:pPr>
+      <w:r>
+        <w:rPr>
+          <w:iCs/>
+        </w:rPr>
+        <w:t xml:space="preserve">Note: If </w:t>
+      </w:r>
+      <w:proofErr w:type="gramStart"/>
+      <w:r>
+        <w:rPr>
+          <w:iCs/>
+        </w:rPr>
+        <w:t>you’re</w:t>
+      </w:r>
+      <w:proofErr w:type="gramEnd"/>
+      <w:r>
+        <w:rPr>
+          <w:iCs/>
+        </w:rPr>
+        <w:t xml:space="preserve"> planning to batch process the macro it’s best to avoid using dialog boxes as they would appear for every image in the folder.</w:t>
+      </w:r>
+    </w:p>
+    <w:p>
+      <w:pPr>
+        <w:rPr>
+          <w:i/>
+          <w:u w:val="single"/>
+        </w:rPr>
+      </w:pPr>
+    </w:p>
+    <w:p>
+      <w:pPr>
+        <w:rPr>
+          <w:i/>
+          <w:u w:val="single"/>
+        </w:rPr>
+      </w:pPr>
+      <w:r>
+        <w:rPr>
+          <w:i/>
+          <w:u w:val="single"/>
+        </w:rPr>
+        <w:t>Aims:</w:t>
+      </w:r>
+    </w:p>
+    <w:p>
+      <w:pPr>
+        <w:pStyle w:val="ListParagraph"/>
+        <w:numPr>
+          <w:ilvl w:val="0"/>
+          <w:numId w:val="7"/>
+        </w:numPr>
+        <w:rPr>
+          <w:b/>
+          <w:u w:val="single"/>
+        </w:rPr>
       </w:pPr>
       <w:r>
         <w:t>This exercise intr</w:t>
       </w:r>
       <w:r>
-        <w:t xml:space="preserve">oduces the use of dialog boxes enabling the user to input variables to the programme (e.g. threshold value, size sieve etc.). </w:t>
+        <w:t>oduces the use of dialog boxes enabling the user to input variables to the programme (</w:t>
+      </w:r>
+      <w:proofErr w:type="gramStart"/>
+      <w:r>
+        <w:t>e.g.</w:t>
+      </w:r>
+      <w:proofErr w:type="gramEnd"/>
+      <w:r>
+        <w:t xml:space="preserve"> threshold value, size sieve etc.). </w:t>
       </w:r>
     </w:p>
     <w:p>
@@ -3596,8 +4401,13 @@
         </w:rPr>
       </w:pPr>
       <w:r>
-        <w:t>The aim of this exercise is to create a dialog box which will pose several questions to the user and allow them to input data to the programme</w:t>
-      </w:r>
+        <w:t xml:space="preserve">The aim of this exercise is to create a dialog box which will pose several questions to the user and allow them to input data to the </w:t>
+      </w:r>
+      <w:proofErr w:type="gramStart"/>
+      <w:r>
+        <w:t>programme</w:t>
+      </w:r>
+      <w:proofErr w:type="gramEnd"/>
     </w:p>
     <w:p>
       <w:pPr>
@@ -3676,8 +4486,13 @@
         </w:rPr>
       </w:pPr>
       <w:r>
-        <w:t>Read these values in and assign to variables</w:t>
-      </w:r>
+        <w:t xml:space="preserve">Read these values in and assign to </w:t>
+      </w:r>
+      <w:proofErr w:type="gramStart"/>
+      <w:r>
+        <w:t>variables</w:t>
+      </w:r>
+      <w:proofErr w:type="gramEnd"/>
     </w:p>
     <w:p>
       <w:pPr>
@@ -3795,7 +4610,7 @@
                     <pic:cNvPicPr/>
                   </pic:nvPicPr>
                   <pic:blipFill>
-                    <a:blip r:embed="rId18" cstate="print">
+                    <a:blip r:embed="rId19" cstate="print">
                       <a:extLst>
                         <a:ext uri="{28A0092B-C50C-407E-A947-70E740481C1C}">
                           <a14:useLocalDpi xmlns:a14="http://schemas.microsoft.com/office/drawing/2010/main" val="0"/>
@@ -3838,8 +4653,13 @@
         </w:rPr>
       </w:pPr>
       <w:r>
-        <w:t>Creating a dialog box using these options will allow the user to input their own values into your programme</w:t>
-      </w:r>
+        <w:t xml:space="preserve">Creating a dialog box using these options will allow the user to input their own values into your </w:t>
+      </w:r>
+      <w:proofErr w:type="gramStart"/>
+      <w:r>
+        <w:t>programme</w:t>
+      </w:r>
+      <w:proofErr w:type="gramEnd"/>
     </w:p>
     <w:p>
       <w:pPr>
@@ -3888,6 +4708,7 @@
         </w:rPr>
       </w:pPr>
       <w:r>
+        <w:lastRenderedPageBreak/>
         <w:t>The syntax for reading in the user inputted values is as follows:</w:t>
       </w:r>
     </w:p>
@@ -3903,7 +4724,6 @@
           <w:b/>
           <w:noProof/>
         </w:rPr>
-        <w:lastRenderedPageBreak/>
         <w:drawing>
           <wp:inline distT="0" distB="0" distL="0" distR="0" wp14:anchorId="26E8758F" wp14:editId="39E7E4A2">
             <wp:extent cx="3864344" cy="1260000"/>
@@ -3920,7 +4740,7 @@
                     <pic:cNvPicPr/>
                   </pic:nvPicPr>
                   <pic:blipFill>
-                    <a:blip r:embed="rId19" cstate="print">
+                    <a:blip r:embed="rId20" cstate="print">
                       <a:extLst>
                         <a:ext uri="{28A0092B-C50C-407E-A947-70E740481C1C}">
                           <a14:useLocalDpi xmlns:a14="http://schemas.microsoft.com/office/drawing/2010/main" val="0"/>
@@ -3980,9 +4800,11 @@
       <w:r>
         <w:sym w:font="Wingdings" w:char="F0E0"/>
       </w:r>
+      <w:proofErr w:type="gramStart"/>
       <w:r>
         <w:t>New</w:t>
       </w:r>
+      <w:proofErr w:type="gramEnd"/>
     </w:p>
     <w:p>
       <w:pPr>
@@ -4003,8 +4825,13 @@
         <w:t>a</w:t>
       </w:r>
       <w:r>
-        <w:t>log box and give it a title of your choice</w:t>
-      </w:r>
+        <w:t xml:space="preserve">log box and give it a title of your </w:t>
+      </w:r>
+      <w:proofErr w:type="gramStart"/>
+      <w:r>
+        <w:t>choice</w:t>
+      </w:r>
+      <w:proofErr w:type="gramEnd"/>
     </w:p>
     <w:p>
       <w:pPr>
@@ -4019,8 +4846,13 @@
         </w:rPr>
       </w:pPr>
       <w:r>
-        <w:t>Add in a few Options for user inputs</w:t>
-      </w:r>
+        <w:t xml:space="preserve">Add in a few Options for user </w:t>
+      </w:r>
+      <w:proofErr w:type="gramStart"/>
+      <w:r>
+        <w:t>inputs</w:t>
+      </w:r>
+      <w:proofErr w:type="gramEnd"/>
     </w:p>
     <w:p>
       <w:pPr>
@@ -4035,8 +4867,13 @@
         </w:rPr>
       </w:pPr>
       <w:r>
-        <w:t>A mixture of strings and numerical values would be good</w:t>
-      </w:r>
+        <w:t xml:space="preserve">A mixture of strings and numerical values would be </w:t>
+      </w:r>
+      <w:proofErr w:type="gramStart"/>
+      <w:r>
+        <w:t>good</w:t>
+      </w:r>
+      <w:proofErr w:type="gramEnd"/>
     </w:p>
     <w:p>
       <w:pPr>
@@ -4084,8 +4921,13 @@
         </w:rPr>
       </w:pPr>
       <w:r>
-        <w:t>Add the necessary lines to read in data from your dialog box</w:t>
-      </w:r>
+        <w:t xml:space="preserve">Add the necessary lines to read in data from your dialog </w:t>
+      </w:r>
+      <w:proofErr w:type="gramStart"/>
+      <w:r>
+        <w:t>box</w:t>
+      </w:r>
+      <w:proofErr w:type="gramEnd"/>
     </w:p>
     <w:p>
       <w:pPr>
@@ -4100,8 +4942,13 @@
         </w:rPr>
       </w:pPr>
       <w:r>
-        <w:t>Remember these will have to be different depending on if the answers to the questions are numerical or string</w:t>
-      </w:r>
+        <w:t xml:space="preserve">Remember these will have to be different depending on if the answers to the questions are numerical or </w:t>
+      </w:r>
+      <w:proofErr w:type="gramStart"/>
+      <w:r>
+        <w:t>string</w:t>
+      </w:r>
+      <w:proofErr w:type="gramEnd"/>
     </w:p>
     <w:p>
       <w:pPr>
@@ -4116,8 +4963,13 @@
         </w:rPr>
       </w:pPr>
       <w:r>
-        <w:t>The order of the read in statements will have to be the same as the order the questions were posed</w:t>
-      </w:r>
+        <w:t xml:space="preserve">The order of the read in statements will have to be the same as the order the questions were </w:t>
+      </w:r>
+      <w:proofErr w:type="gramStart"/>
+      <w:r>
+        <w:t>posed</w:t>
+      </w:r>
+      <w:proofErr w:type="gramEnd"/>
     </w:p>
     <w:p>
       <w:pPr>
@@ -4132,8 +4984,13 @@
         </w:rPr>
       </w:pPr>
       <w:r>
-        <w:t>Assign each answer to a variable</w:t>
-      </w:r>
+        <w:t xml:space="preserve">Assign each answer to a </w:t>
+      </w:r>
+      <w:proofErr w:type="gramStart"/>
+      <w:r>
+        <w:t>variable</w:t>
+      </w:r>
+      <w:proofErr w:type="gramEnd"/>
     </w:p>
     <w:p>
       <w:pPr>
@@ -4148,7 +5005,15 @@
         </w:rPr>
       </w:pPr>
       <w:r>
-        <w:t xml:space="preserve">Print the output to the log window </w:t>
+        <w:t xml:space="preserve">Print the output to the log </w:t>
+      </w:r>
+      <w:proofErr w:type="gramStart"/>
+      <w:r>
+        <w:t>window</w:t>
+      </w:r>
+      <w:proofErr w:type="gramEnd"/>
+      <w:r>
+        <w:t xml:space="preserve"> </w:t>
       </w:r>
     </w:p>
     <w:p>
@@ -4163,8 +5028,16 @@
           <w:u w:val="single"/>
         </w:rPr>
       </w:pPr>
-      <w:r>
-        <w:t>E.g. if you’re wanting to display todays date then you should be printing something like:</w:t>
+      <w:proofErr w:type="gramStart"/>
+      <w:r>
+        <w:t>e</w:t>
+      </w:r>
+      <w:r>
+        <w:t>.g.</w:t>
+      </w:r>
+      <w:proofErr w:type="gramEnd"/>
+      <w:r>
+        <w:t xml:space="preserve"> if you’re wanting to display todays date then you should be printing something like:</w:t>
       </w:r>
     </w:p>
     <w:p>
@@ -4189,8 +5062,13 @@
         <w:t>th</w:t>
       </w:r>
       <w:r>
-        <w:t xml:space="preserve"> September”</w:t>
-      </w:r>
+        <w:t xml:space="preserve"> </w:t>
+      </w:r>
+      <w:proofErr w:type="gramStart"/>
+      <w:r>
+        <w:t>September”</w:t>
+      </w:r>
+      <w:proofErr w:type="gramEnd"/>
     </w:p>
     <w:p>
       <w:pPr>
@@ -4227,7 +5105,7 @@
           <w:b/>
           <w:u w:val="single"/>
         </w:rPr>
-        <w:t>8</w:t>
+        <w:t>9</w:t>
       </w:r>
       <w:r>
         <w:rPr>
@@ -4265,23 +5143,45 @@
           <w:iCs/>
         </w:rPr>
       </w:pPr>
+      <w:proofErr w:type="gramStart"/>
       <w:r>
         <w:rPr>
           <w:iCs/>
         </w:rPr>
-        <w:t xml:space="preserve">We’ll now </w:t>
-      </w:r>
+        <w:t>We’ll</w:t>
+      </w:r>
+      <w:proofErr w:type="gramEnd"/>
       <w:r>
         <w:rPr>
           <w:iCs/>
         </w:rPr>
+        <w:t xml:space="preserve"> now </w:t>
+      </w:r>
+      <w:r>
+        <w:rPr>
+          <w:iCs/>
+        </w:rPr>
         <w:t>use what we’ve learned about dialog boxes to add some user-controllable options to the start of our macro</w:t>
       </w:r>
       <w:r>
         <w:rPr>
           <w:iCs/>
         </w:rPr>
-        <w:t>.  Here, we’re going to add a couple of dialog box options to our macro from Exercise 1.</w:t>
+        <w:t xml:space="preserve">.  Here, </w:t>
+      </w:r>
+      <w:proofErr w:type="gramStart"/>
+      <w:r>
+        <w:rPr>
+          <w:iCs/>
+        </w:rPr>
+        <w:t>we’re</w:t>
+      </w:r>
+      <w:proofErr w:type="gramEnd"/>
+      <w:r>
+        <w:rPr>
+          <w:iCs/>
+        </w:rPr>
+        <w:t xml:space="preserve"> going to add a couple of dialog box options to our macro from Exercise 1.</w:t>
       </w:r>
     </w:p>
     <w:p>
@@ -4331,8 +5231,13 @@
         <w:t>1</w:t>
       </w:r>
       <w:r>
-        <w:t xml:space="preserve"> and add GUI options</w:t>
-      </w:r>
+        <w:t xml:space="preserve"> and add GUI </w:t>
+      </w:r>
+      <w:proofErr w:type="gramStart"/>
+      <w:r>
+        <w:t>options</w:t>
+      </w:r>
+      <w:proofErr w:type="gramEnd"/>
     </w:p>
     <w:p>
       <w:pPr>
@@ -4346,8 +5251,13 @@
         <w:t xml:space="preserve">Add option to change </w:t>
       </w:r>
       <w:r>
-        <w:t>threshold level</w:t>
-      </w:r>
+        <w:t xml:space="preserve">threshold </w:t>
+      </w:r>
+      <w:proofErr w:type="gramStart"/>
+      <w:r>
+        <w:t>level</w:t>
+      </w:r>
+      <w:proofErr w:type="gramEnd"/>
       <w:r>
         <w:t xml:space="preserve"> </w:t>
       </w:r>
@@ -4367,8 +5277,13 @@
         <w:t xml:space="preserve"> option to change </w:t>
       </w:r>
       <w:r>
-        <w:t>filter type</w:t>
-      </w:r>
+        <w:t xml:space="preserve">filter </w:t>
+      </w:r>
+      <w:proofErr w:type="gramStart"/>
+      <w:r>
+        <w:t>type</w:t>
+      </w:r>
+      <w:proofErr w:type="gramEnd"/>
     </w:p>
     <w:p/>
     <w:p>
@@ -4434,7 +5349,7 @@
                     <pic:cNvPicPr/>
                   </pic:nvPicPr>
                   <pic:blipFill rotWithShape="1">
-                    <a:blip r:embed="rId20">
+                    <a:blip r:embed="rId21">
                       <a:extLst>
                         <a:ext uri="{28A0092B-C50C-407E-A947-70E740481C1C}">
                           <a14:useLocalDpi xmlns:a14="http://schemas.microsoft.com/office/drawing/2010/main" val="0"/>
@@ -4514,8 +5429,13 @@
         <w:t>1</w:t>
       </w:r>
       <w:r>
-        <w:t xml:space="preserve"> into a new macro script</w:t>
-      </w:r>
+        <w:t xml:space="preserve"> into a new macro </w:t>
+      </w:r>
+      <w:proofErr w:type="gramStart"/>
+      <w:r>
+        <w:t>script</w:t>
+      </w:r>
+      <w:proofErr w:type="gramEnd"/>
     </w:p>
     <w:p>
       <w:pPr>
@@ -4526,8 +5446,13 @@
         </w:numPr>
       </w:pPr>
       <w:r>
-        <w:t>Identify the parts of the script that you want to make variables</w:t>
-      </w:r>
+        <w:t xml:space="preserve">Identify the parts of the script that you want to make </w:t>
+      </w:r>
+      <w:proofErr w:type="gramStart"/>
+      <w:r>
+        <w:t>variables</w:t>
+      </w:r>
+      <w:proofErr w:type="gramEnd"/>
     </w:p>
     <w:p>
       <w:pPr>
@@ -4550,8 +5475,13 @@
         </w:numPr>
       </w:pPr>
       <w:r>
-        <w:t>Create a dialog box above your image analysis code</w:t>
-      </w:r>
+        <w:t xml:space="preserve">Create a dialog box above your image analysis </w:t>
+      </w:r>
+      <w:proofErr w:type="gramStart"/>
+      <w:r>
+        <w:t>code</w:t>
+      </w:r>
+      <w:proofErr w:type="gramEnd"/>
     </w:p>
     <w:p>
       <w:pPr>
@@ -4562,8 +5492,13 @@
         </w:numPr>
       </w:pPr>
       <w:r>
-        <w:t>Insert a useful message telling the user what to do</w:t>
-      </w:r>
+        <w:t xml:space="preserve">Insert a useful message telling the user what to </w:t>
+      </w:r>
+      <w:proofErr w:type="gramStart"/>
+      <w:r>
+        <w:t>do</w:t>
+      </w:r>
+      <w:proofErr w:type="gramEnd"/>
     </w:p>
     <w:p>
       <w:pPr>
@@ -4580,8 +5515,13 @@
         <w:t xml:space="preserve"> </w:t>
       </w:r>
       <w:r>
-        <w:t>filter type</w:t>
-      </w:r>
+        <w:t xml:space="preserve">filter </w:t>
+      </w:r>
+      <w:proofErr w:type="gramStart"/>
+      <w:r>
+        <w:t>type</w:t>
+      </w:r>
+      <w:proofErr w:type="gramEnd"/>
     </w:p>
     <w:p>
       <w:pPr>
@@ -4592,8 +5532,13 @@
         </w:numPr>
       </w:pPr>
       <w:r>
-        <w:t>Changing filter type requires the creation of an array of pre-determined filters</w:t>
-      </w:r>
+        <w:t xml:space="preserve">Changing filter type requires the creation of an array of pre-determined </w:t>
+      </w:r>
+      <w:proofErr w:type="gramStart"/>
+      <w:r>
+        <w:t>filters</w:t>
+      </w:r>
+      <w:proofErr w:type="gramEnd"/>
     </w:p>
     <w:p>
       <w:pPr>
@@ -4627,8 +5572,13 @@
         <w:t xml:space="preserve"> </w:t>
       </w:r>
       <w:r>
-        <w:t>statement when you’ve finished defining your dialog box</w:t>
-      </w:r>
+        <w:t xml:space="preserve">statement when you’ve finished defining your dialog </w:t>
+      </w:r>
+      <w:proofErr w:type="gramStart"/>
+      <w:r>
+        <w:t>box</w:t>
+      </w:r>
+      <w:proofErr w:type="gramEnd"/>
     </w:p>
     <w:p>
       <w:pPr>
@@ -4639,8 +5589,13 @@
         </w:numPr>
       </w:pPr>
       <w:r>
-        <w:t>Insert the relevant statements to read in the required information</w:t>
-      </w:r>
+        <w:t xml:space="preserve">Insert the relevant statements to read in the required </w:t>
+      </w:r>
+      <w:proofErr w:type="gramStart"/>
+      <w:r>
+        <w:t>information</w:t>
+      </w:r>
+      <w:proofErr w:type="gramEnd"/>
     </w:p>
     <w:p>
       <w:pPr>
@@ -4654,8 +5609,13 @@
         <w:t xml:space="preserve">One will need to be able to read in information </w:t>
       </w:r>
       <w:r>
-        <w:t>from your array of choices</w:t>
-      </w:r>
+        <w:t xml:space="preserve">from your array of </w:t>
+      </w:r>
+      <w:proofErr w:type="gramStart"/>
+      <w:r>
+        <w:t>choices</w:t>
+      </w:r>
+      <w:proofErr w:type="gramEnd"/>
     </w:p>
     <w:p>
       <w:pPr>
@@ -4722,8 +5682,13 @@
         </w:numPr>
       </w:pPr>
       <w:r>
-        <w:t>Assign this information to variables</w:t>
-      </w:r>
+        <w:t xml:space="preserve">Assign this information to </w:t>
+      </w:r>
+      <w:proofErr w:type="gramStart"/>
+      <w:r>
+        <w:t>variables</w:t>
+      </w:r>
+      <w:proofErr w:type="gramEnd"/>
     </w:p>
     <w:p>
       <w:pPr>
@@ -4742,7 +5707,6 @@
       <w:pPr>
         <w:rPr>
           <w:b/>
-          <w:color w:val="FF0000"/>
           <w:u w:val="single"/>
         </w:rPr>
       </w:pPr>
@@ -4752,7 +5716,6 @@
       <w:r>
         <w:rPr>
           <w:b/>
-          <w:color w:val="FF0000"/>
           <w:u w:val="single"/>
         </w:rPr>
         <w:lastRenderedPageBreak/>
@@ -4761,15 +5724,13 @@
       <w:r>
         <w:rPr>
           <w:b/>
-          <w:color w:val="FF0000"/>
-          <w:u w:val="single"/>
-        </w:rPr>
-        <w:t>9</w:t>
+          <w:u w:val="single"/>
+        </w:rPr>
+        <w:t>10</w:t>
       </w:r>
       <w:r>
         <w:rPr>
           <w:b/>
-          <w:color w:val="FF0000"/>
           <w:u w:val="single"/>
         </w:rPr>
         <w:t xml:space="preserve">: </w:t>
@@ -4777,7 +5738,6 @@
       <w:r>
         <w:rPr>
           <w:b/>
-          <w:color w:val="FF0000"/>
           <w:u w:val="single"/>
         </w:rPr>
         <w:t>P</w:t>
@@ -4785,24 +5745,30 @@
       <w:r>
         <w:rPr>
           <w:b/>
-          <w:color w:val="FF0000"/>
-          <w:u w:val="single"/>
-        </w:rPr>
-        <w:t>utting everything together</w:t>
-      </w:r>
+          <w:u w:val="single"/>
+        </w:rPr>
+        <w:t xml:space="preserve">utting everything </w:t>
+      </w:r>
+      <w:proofErr w:type="gramStart"/>
+      <w:r>
+        <w:rPr>
+          <w:b/>
+          <w:u w:val="single"/>
+        </w:rPr>
+        <w:t>together</w:t>
+      </w:r>
+      <w:proofErr w:type="gramEnd"/>
     </w:p>
     <w:p>
       <w:pPr>
         <w:rPr>
           <w:i/>
-          <w:color w:val="FF0000"/>
           <w:u w:val="single"/>
         </w:rPr>
       </w:pPr>
       <w:r>
         <w:rPr>
           <w:i/>
-          <w:color w:val="FF0000"/>
           <w:u w:val="single"/>
         </w:rPr>
         <w:t xml:space="preserve">Aims: </w:t>
@@ -4815,44 +5781,23 @@
           <w:ilvl w:val="0"/>
           <w:numId w:val="19"/>
         </w:numPr>
-        <w:rPr>
-          <w:color w:val="FF0000"/>
-        </w:rPr>
-      </w:pPr>
-      <w:r>
-        <w:rPr>
-          <w:color w:val="FF0000"/>
-        </w:rPr>
+      </w:pPr>
+      <w:r>
         <w:t>Create a macro to segment and measure the nearest neighbour distance</w:t>
       </w:r>
       <w:r>
-        <w:rPr>
-          <w:color w:val="FF0000"/>
-        </w:rPr>
         <w:t xml:space="preserve"> for each nucleus</w:t>
       </w:r>
       <w:r>
-        <w:rPr>
-          <w:color w:val="FF0000"/>
-        </w:rPr>
         <w:t xml:space="preserve"> in </w:t>
       </w:r>
       <w:r>
-        <w:rPr>
-          <w:color w:val="FF0000"/>
-        </w:rPr>
         <w:t>“</w:t>
       </w:r>
       <w:r>
-        <w:rPr>
-          <w:color w:val="FF0000"/>
-        </w:rPr>
         <w:t>Example_Data.tif</w:t>
       </w:r>
       <w:r>
-        <w:rPr>
-          <w:color w:val="FF0000"/>
-        </w:rPr>
         <w:t>”</w:t>
       </w:r>
     </w:p>
@@ -4863,14 +5808,8 @@
           <w:ilvl w:val="0"/>
           <w:numId w:val="19"/>
         </w:numPr>
-        <w:rPr>
-          <w:color w:val="FF0000"/>
-        </w:rPr>
-      </w:pPr>
-      <w:r>
-        <w:rPr>
-          <w:color w:val="FF0000"/>
-        </w:rPr>
+      </w:pPr>
+      <w:r>
         <w:t>Include a GUI for the user to input options (threshold, filter type, filter size etc.)</w:t>
       </w:r>
     </w:p>
@@ -4881,14 +5820,8 @@
           <w:ilvl w:val="0"/>
           <w:numId w:val="19"/>
         </w:numPr>
-        <w:rPr>
-          <w:color w:val="FF0000"/>
-        </w:rPr>
-      </w:pPr>
-      <w:r>
-        <w:rPr>
-          <w:color w:val="FF0000"/>
-        </w:rPr>
+      </w:pPr>
+      <w:r>
         <w:t xml:space="preserve">Update the results table to show the calculated nearest neighbour distance in the results table and save table as .csv file. </w:t>
       </w:r>
     </w:p>
@@ -4899,37 +5832,31 @@
           <w:ilvl w:val="0"/>
           <w:numId w:val="19"/>
         </w:numPr>
-        <w:rPr>
-          <w:color w:val="FF0000"/>
-        </w:rPr>
-      </w:pPr>
-      <w:r>
-        <w:rPr>
-          <w:color w:val="FF0000"/>
-        </w:rPr>
-        <w:t>Display the nearest neighbour distance on the segmented image</w:t>
-      </w:r>
-    </w:p>
-    <w:p>
-      <w:pPr>
-        <w:pStyle w:val="ListParagraph"/>
-        <w:rPr>
-          <w:color w:val="FF0000"/>
-        </w:rPr>
+      </w:pPr>
+      <w:r>
+        <w:t xml:space="preserve">Display the nearest neighbour distance on the segmented </w:t>
+      </w:r>
+      <w:proofErr w:type="gramStart"/>
+      <w:r>
+        <w:t>image</w:t>
+      </w:r>
+      <w:proofErr w:type="gramEnd"/>
+    </w:p>
+    <w:p>
+      <w:pPr>
+        <w:pStyle w:val="ListParagraph"/>
       </w:pPr>
     </w:p>
     <w:p>
       <w:pPr>
         <w:rPr>
           <w:i/>
-          <w:color w:val="FF0000"/>
           <w:u w:val="single"/>
         </w:rPr>
       </w:pPr>
       <w:r>
         <w:rPr>
           <w:i/>
-          <w:color w:val="FF0000"/>
           <w:u w:val="single"/>
         </w:rPr>
         <w:t>Syntax:</w:t>
@@ -4942,34 +5869,24 @@
           <w:ilvl w:val="0"/>
           <w:numId w:val="21"/>
         </w:numPr>
-        <w:rPr>
-          <w:color w:val="FF0000"/>
-        </w:rPr>
-      </w:pPr>
-      <w:r>
-        <w:rPr>
-          <w:color w:val="FF0000"/>
-        </w:rPr>
+      </w:pPr>
+      <w:r>
         <w:t>Some useful functions for this exercise can be found below:</w:t>
       </w:r>
     </w:p>
     <w:p>
       <w:pPr>
         <w:jc w:val="center"/>
-        <w:rPr>
-          <w:color w:val="FF0000"/>
-        </w:rPr>
       </w:pPr>
       <w:r>
         <w:rPr>
           <w:noProof/>
-          <w:color w:val="FF0000"/>
         </w:rPr>
         <w:drawing>
-          <wp:inline distT="0" distB="0" distL="0" distR="0" wp14:anchorId="0CE6F403" wp14:editId="6D04AA07">
-            <wp:extent cx="4790070" cy="3060000"/>
-            <wp:effectExtent l="0" t="0" r="0" b="0"/>
-            <wp:docPr id="22" name="Picture 22"/>
+          <wp:inline distT="0" distB="0" distL="0" distR="0" wp14:anchorId="3C0E0967" wp14:editId="389DF103">
+            <wp:extent cx="4563321" cy="1828252"/>
+            <wp:effectExtent l="0" t="0" r="8890" b="635"/>
+            <wp:docPr id="2" name="Picture 2"/>
             <wp:cNvGraphicFramePr>
               <a:graphicFrameLocks xmlns:a="http://schemas.openxmlformats.org/drawingml/2006/main" noChangeAspect="1"/>
             </wp:cNvGraphicFramePr>
@@ -4977,29 +5894,36 @@
               <a:graphicData uri="http://schemas.openxmlformats.org/drawingml/2006/picture">
                 <pic:pic xmlns:pic="http://schemas.openxmlformats.org/drawingml/2006/picture">
                   <pic:nvPicPr>
-                    <pic:cNvPr id="22" name="ex7 bits.png"/>
-                    <pic:cNvPicPr/>
+                    <pic:cNvPr id="0" name="Picture 2"/>
+                    <pic:cNvPicPr>
+                      <a:picLocks noChangeAspect="1" noChangeArrowheads="1"/>
+                    </pic:cNvPicPr>
                   </pic:nvPicPr>
                   <pic:blipFill>
-                    <a:blip r:embed="rId21">
+                    <a:blip r:embed="rId22">
                       <a:extLst>
                         <a:ext uri="{28A0092B-C50C-407E-A947-70E740481C1C}">
                           <a14:useLocalDpi xmlns:a14="http://schemas.microsoft.com/office/drawing/2010/main" val="0"/>
                         </a:ext>
                       </a:extLst>
                     </a:blip>
+                    <a:srcRect/>
                     <a:stretch>
                       <a:fillRect/>
                     </a:stretch>
                   </pic:blipFill>
-                  <pic:spPr>
+                  <pic:spPr bwMode="auto">
                     <a:xfrm>
                       <a:off x="0" y="0"/>
-                      <a:ext cx="4790070" cy="3060000"/>
+                      <a:ext cx="4581178" cy="1835406"/>
                     </a:xfrm>
                     <a:prstGeom prst="rect">
                       <a:avLst/>
                     </a:prstGeom>
+                    <a:noFill/>
+                    <a:ln>
+                      <a:noFill/>
+                    </a:ln>
                   </pic:spPr>
                 </pic:pic>
               </a:graphicData>
@@ -5008,25 +5932,17 @@
         </w:drawing>
       </w:r>
     </w:p>
-    <w:p>
-      <w:pPr>
-        <w:rPr>
-          <w:color w:val="FF0000"/>
-        </w:rPr>
-      </w:pPr>
-    </w:p>
+    <w:p/>
     <w:p>
       <w:pPr>
         <w:rPr>
           <w:i/>
-          <w:color w:val="FF0000"/>
           <w:u w:val="single"/>
         </w:rPr>
       </w:pPr>
       <w:r>
         <w:rPr>
           <w:i/>
-          <w:color w:val="FF0000"/>
           <w:u w:val="single"/>
         </w:rPr>
         <w:t>Helpful tips:</w:t>
@@ -5039,16 +5955,27 @@
           <w:ilvl w:val="0"/>
           <w:numId w:val="20"/>
         </w:numPr>
-        <w:rPr>
-          <w:color w:val="FF0000"/>
-        </w:rPr>
-      </w:pPr>
-      <w:r>
-        <w:rPr>
-          <w:color w:val="FF0000"/>
-        </w:rPr>
-        <w:t>A good start is to take the result of exercise 5 as a starting point</w:t>
-      </w:r>
+      </w:pPr>
+      <w:r>
+        <w:t xml:space="preserve">A good start is to take the result of </w:t>
+      </w:r>
+      <w:r>
+        <w:t>E</w:t>
+      </w:r>
+      <w:r>
+        <w:t xml:space="preserve">xercise </w:t>
+      </w:r>
+      <w:r>
+        <w:t>9</w:t>
+      </w:r>
+      <w:r>
+        <w:t xml:space="preserve"> as a starting </w:t>
+      </w:r>
+      <w:proofErr w:type="gramStart"/>
+      <w:r>
+        <w:t>point</w:t>
+      </w:r>
+      <w:proofErr w:type="gramEnd"/>
     </w:p>
     <w:p>
       <w:pPr>
@@ -5057,57 +5984,20 @@
           <w:ilvl w:val="0"/>
           <w:numId w:val="20"/>
         </w:numPr>
-        <w:rPr>
-          <w:color w:val="FF0000"/>
-        </w:rPr>
-      </w:pPr>
-      <w:r>
-        <w:rPr>
-          <w:color w:val="FF0000"/>
-        </w:rPr>
-        <w:t>Extend the logic from exercise 6 using nested for loops</w:t>
-      </w:r>
-      <w:r>
-        <w:rPr>
-          <w:color w:val="FF0000"/>
-        </w:rPr>
-        <w:t xml:space="preserve"> (i.e. 2 </w:t>
-      </w:r>
-      <w:r>
-        <w:rPr>
-          <w:color w:val="FF0000"/>
-        </w:rPr>
-        <w:t>“</w:t>
-      </w:r>
-      <w:r>
-        <w:rPr>
-          <w:color w:val="FF0000"/>
-        </w:rPr>
-        <w:t>for</w:t>
-      </w:r>
-      <w:r>
-        <w:rPr>
-          <w:color w:val="FF0000"/>
-        </w:rPr>
-        <w:t xml:space="preserve">” </w:t>
-      </w:r>
-      <w:r>
-        <w:rPr>
-          <w:color w:val="FF0000"/>
-        </w:rPr>
-        <w:t>loops, one inside the other)</w:t>
-      </w:r>
-      <w:r>
-        <w:rPr>
-          <w:color w:val="FF0000"/>
-        </w:rPr>
-        <w:t xml:space="preserve"> to scan through </w:t>
-      </w:r>
-      <w:r>
-        <w:rPr>
-          <w:color w:val="FF0000"/>
-        </w:rPr>
-        <w:t>each nucleus and calculate the distance to every other nucleus, keeping the value of the nearest.</w:t>
+      </w:pPr>
+      <w:r>
+        <w:t>Add in the nearest neighbour measurement from Exercise 7, but now the results table should appear straight away after</w:t>
+      </w:r>
+      <w:r>
+        <w:t xml:space="preserve"> running the </w:t>
+      </w:r>
+      <w:proofErr w:type="spellStart"/>
+      <w:r>
+        <w:t>Analyze</w:t>
+      </w:r>
+      <w:proofErr w:type="spellEnd"/>
+      <w:r>
+        <w:t xml:space="preserve"> Particles command (rather than being loaded from .csv file).  </w:t>
       </w:r>
     </w:p>
     <w:p>
@@ -5117,16 +6007,18 @@
           <w:ilvl w:val="0"/>
           <w:numId w:val="20"/>
         </w:numPr>
-        <w:rPr>
-          <w:color w:val="FF0000"/>
-        </w:rPr>
-      </w:pPr>
-      <w:r>
-        <w:rPr>
-          <w:color w:val="FF0000"/>
-        </w:rPr>
-        <w:t>Add the nearest neighbour distance to the results table</w:t>
-      </w:r>
+      </w:pPr>
+      <w:r>
+        <w:t xml:space="preserve">Add the nearest neighbour distance to the results </w:t>
+      </w:r>
+      <w:proofErr w:type="gramStart"/>
+      <w:r>
+        <w:t>tabl</w:t>
+      </w:r>
+      <w:r>
+        <w:t>e</w:t>
+      </w:r>
+      <w:proofErr w:type="gramEnd"/>
     </w:p>
     <w:p>
       <w:pPr>
@@ -5135,23 +6027,52 @@
           <w:ilvl w:val="0"/>
           <w:numId w:val="20"/>
         </w:numPr>
+      </w:pPr>
+      <w:r>
+        <w:t xml:space="preserve">Convert the scaled CY nuclei coordinates to pixel values using the </w:t>
+      </w:r>
+      <w:proofErr w:type="spellStart"/>
+      <w:r>
+        <w:rPr>
+          <w:color w:val="FFC000"/>
+        </w:rPr>
+        <w:t>toUnscaled</w:t>
+      </w:r>
+      <w:proofErr w:type="spellEnd"/>
+      <w:r>
         <w:rPr>
           <w:color w:val="FF0000"/>
         </w:rPr>
-      </w:pPr>
+        <w:t>(</w:t>
+      </w:r>
+      <w:proofErr w:type="spellStart"/>
+      <w:proofErr w:type="gramStart"/>
+      <w:r>
+        <w:rPr>
+          <w:color w:val="7030A0"/>
+        </w:rPr>
+        <w:t>x</w:t>
+      </w:r>
+      <w:r>
+        <w:t>,</w:t>
+      </w:r>
+      <w:r>
+        <w:rPr>
+          <w:color w:val="7030A0"/>
+        </w:rPr>
+        <w:t>y</w:t>
+      </w:r>
+      <w:proofErr w:type="spellEnd"/>
+      <w:proofErr w:type="gramEnd"/>
       <w:r>
         <w:rPr>
           <w:color w:val="FF0000"/>
         </w:rPr>
-        <w:t xml:space="preserve">Save the results table to a .csv format which can then be opened in Excel. </w:t>
-      </w:r>
-    </w:p>
-    <w:p>
-      <w:pPr>
-        <w:rPr>
-          <w:color w:val="FF0000"/>
-        </w:rPr>
-      </w:pPr>
+        <w:t>)</w:t>
+      </w:r>
+      <w:r>
+        <w:t xml:space="preserve"> function.</w:t>
+      </w:r>
     </w:p>
     <w:sectPr>
       <w:pgSz w:w="11906" w:h="16838"/>

</xml_diff>

<commit_message>
Changes prior to v1.0.0
</commit_message>
<xml_diff>
--- a/ImageJ_FIJI_Macro_Course_Worksheet.docx
+++ b/ImageJ_FIJI_Macro_Course_Worksheet.docx
@@ -51,21 +51,7 @@
         <w:rPr>
           <w:bCs/>
         </w:rPr>
-        <w:t xml:space="preserve">If you </w:t>
-      </w:r>
-      <w:proofErr w:type="gramStart"/>
-      <w:r>
-        <w:rPr>
-          <w:bCs/>
-        </w:rPr>
-        <w:t>haven’t</w:t>
-      </w:r>
-      <w:proofErr w:type="gramEnd"/>
-      <w:r>
-        <w:rPr>
-          <w:bCs/>
-        </w:rPr>
-        <w:t xml:space="preserve"> already done so, please download the “Example data” folder from the course GitHub repository (</w:t>
+        <w:t>If you haven’t already done so, please download the “Example data” folder from the course GitHub repository (</w:t>
       </w:r>
       <w:hyperlink r:id="rId7" w:history="1">
         <w:r>
@@ -85,24 +71,58 @@
     <w:p>
       <w:pPr>
         <w:pStyle w:val="ListParagraph"/>
+        <w:numPr>
+          <w:ilvl w:val="0"/>
+          <w:numId w:val="22"/>
+        </w:numPr>
         <w:rPr>
           <w:b/>
           <w:u w:val="single"/>
         </w:rPr>
       </w:pPr>
-    </w:p>
-    <w:p>
-      <w:pPr>
+      <w:r>
+        <w:rPr>
+          <w:bCs/>
+        </w:rPr>
+        <w:t>You’ll also find a folder in the repository called “Worksheet macros” which contains solutions to all the exercises in this worksheet (</w:t>
+      </w:r>
+      <w:hyperlink r:id="rId8" w:history="1">
+        <w:r>
+          <w:rPr>
+            <w:rStyle w:val="Hyperlink"/>
+            <w:bCs/>
+          </w:rPr>
+          <w:t>https://tinyurl.com/c5fvzz6m</w:t>
+        </w:r>
+      </w:hyperlink>
+      <w:r>
+        <w:rPr>
+          <w:bCs/>
+        </w:rPr>
+        <w:t>).</w:t>
+      </w:r>
+    </w:p>
+    <w:p>
+      <w:pPr>
+        <w:pStyle w:val="ListParagraph"/>
         <w:rPr>
           <w:b/>
           <w:u w:val="single"/>
         </w:rPr>
       </w:pPr>
-      <w:r>
+    </w:p>
+    <w:p>
+      <w:pPr>
         <w:rPr>
           <w:b/>
           <w:u w:val="single"/>
         </w:rPr>
+      </w:pPr>
+      <w:r>
+        <w:rPr>
+          <w:b/>
+          <w:u w:val="single"/>
+        </w:rPr>
         <w:t>Exercise 1: Using the Macro recorder</w:t>
       </w:r>
     </w:p>
@@ -132,6 +152,12 @@
           <w:iCs/>
         </w:rPr>
         <w:t xml:space="preserve">In their most basic form, macros can be used to run a series of steps in ImageJ/Fiji without needing to click through menus.  </w:t>
+      </w:r>
+      <w:r>
+        <w:rPr>
+          <w:iCs/>
+        </w:rPr>
+        <w:t>Here, we’re going to automate the nuclei segmentation steps from the ImageJ/Fiji Level 1 course.</w:t>
       </w:r>
     </w:p>
     <w:p>
@@ -177,13 +203,8 @@
         </w:numPr>
       </w:pPr>
       <w:r>
-        <w:t xml:space="preserve">Run macro to process image stack </w:t>
-      </w:r>
-      <w:proofErr w:type="gramStart"/>
-      <w:r>
-        <w:t>automatically</w:t>
-      </w:r>
-      <w:proofErr w:type="gramEnd"/>
+        <w:t>Run macro to process image stack automatically</w:t>
+      </w:r>
     </w:p>
     <w:p>
       <w:pPr>
@@ -312,7 +333,7 @@
       <w:r>
         <w:t xml:space="preserve"> (to learn more about why these steps were chosen, please refer to our </w:t>
       </w:r>
-      <w:hyperlink r:id="rId8" w:history="1">
+      <w:hyperlink r:id="rId9" w:history="1">
         <w:r>
           <w:rPr>
             <w:rStyle w:val="Hyperlink"/>
@@ -396,13 +417,8 @@
         <w:sym w:font="Wingdings" w:char="F0E0"/>
       </w:r>
       <w:r>
-        <w:t xml:space="preserve">Subtract </w:t>
-      </w:r>
-      <w:proofErr w:type="gramStart"/>
-      <w:r>
-        <w:t>Background</w:t>
-      </w:r>
-      <w:proofErr w:type="gramEnd"/>
+        <w:t>Subtract Background</w:t>
+      </w:r>
     </w:p>
     <w:p>
       <w:pPr>
@@ -514,11 +530,9 @@
       <w:r>
         <w:t xml:space="preserve">Auto </w:t>
       </w:r>
-      <w:proofErr w:type="gramStart"/>
       <w:r>
         <w:t>Threshold</w:t>
       </w:r>
-      <w:proofErr w:type="gramEnd"/>
     </w:p>
     <w:p>
       <w:pPr>
@@ -558,11 +572,9 @@
       <w:r>
         <w:sym w:font="Wingdings" w:char="F0E0"/>
       </w:r>
-      <w:proofErr w:type="gramStart"/>
       <w:r>
         <w:t>Invert</w:t>
       </w:r>
-      <w:proofErr w:type="gramEnd"/>
     </w:p>
     <w:p>
       <w:pPr>
@@ -573,6 +585,7 @@
         </w:numPr>
       </w:pPr>
       <w:r>
+        <w:lastRenderedPageBreak/>
         <w:t>Fill holes in the binarised objects (else the next step will over-split the nuclei)</w:t>
       </w:r>
     </w:p>
@@ -621,7 +634,6 @@
         </w:numPr>
       </w:pPr>
       <w:r>
-        <w:lastRenderedPageBreak/>
         <w:t>Process</w:t>
       </w:r>
       <w:r>
@@ -648,11 +660,9 @@
       <w:r>
         <w:t xml:space="preserve">Set the measurements to </w:t>
       </w:r>
-      <w:proofErr w:type="gramStart"/>
       <w:r>
         <w:t>make</w:t>
       </w:r>
-      <w:proofErr w:type="gramEnd"/>
     </w:p>
     <w:p>
       <w:pPr>
@@ -662,22 +672,15 @@
           <w:numId w:val="11"/>
         </w:numPr>
       </w:pPr>
-      <w:proofErr w:type="spellStart"/>
       <w:r>
         <w:t>Analyze</w:t>
       </w:r>
-      <w:proofErr w:type="spellEnd"/>
       <w:r>
         <w:sym w:font="Wingdings" w:char="F0E0"/>
       </w:r>
       <w:r>
-        <w:t xml:space="preserve">Set </w:t>
-      </w:r>
-      <w:proofErr w:type="gramStart"/>
-      <w:r>
-        <w:t>Measurements</w:t>
-      </w:r>
-      <w:proofErr w:type="gramEnd"/>
+        <w:t>Set Measurements</w:t>
+      </w:r>
     </w:p>
     <w:p>
       <w:pPr>
@@ -706,13 +709,8 @@
         </w:numPr>
       </w:pPr>
       <w:r>
-        <w:t xml:space="preserve">Analyse </w:t>
-      </w:r>
-      <w:proofErr w:type="gramStart"/>
-      <w:r>
-        <w:t>objects</w:t>
-      </w:r>
-      <w:proofErr w:type="gramEnd"/>
+        <w:t>Analyse objects</w:t>
+      </w:r>
     </w:p>
     <w:p>
       <w:pPr>
@@ -722,11 +720,9 @@
           <w:numId w:val="11"/>
         </w:numPr>
       </w:pPr>
-      <w:proofErr w:type="spellStart"/>
       <w:r>
         <w:t>Analyze</w:t>
       </w:r>
-      <w:proofErr w:type="spellEnd"/>
       <w:r>
         <w:sym w:font="Wingdings" w:char="F0E0"/>
       </w:r>
@@ -820,13 +816,8 @@
         </w:numPr>
       </w:pPr>
       <w:r>
-        <w:t xml:space="preserve">Change lookup </w:t>
-      </w:r>
-      <w:proofErr w:type="gramStart"/>
-      <w:r>
-        <w:t>table</w:t>
-      </w:r>
-      <w:proofErr w:type="gramEnd"/>
+        <w:t>Change lookup table</w:t>
+      </w:r>
     </w:p>
     <w:p>
       <w:pPr>
@@ -857,14 +848,12 @@
       <w:r>
         <w:sym w:font="Wingdings" w:char="F0E0"/>
       </w:r>
-      <w:proofErr w:type="spellStart"/>
       <w:r>
         <w:t>G</w:t>
       </w:r>
       <w:r>
         <w:t>lasbey</w:t>
       </w:r>
-      <w:proofErr w:type="spellEnd"/>
     </w:p>
     <w:p>
       <w:pPr>
@@ -875,13 +864,8 @@
         </w:numPr>
       </w:pPr>
       <w:r>
-        <w:t xml:space="preserve">Click ‘create’ in macro </w:t>
-      </w:r>
-      <w:proofErr w:type="gramStart"/>
-      <w:r>
-        <w:t>recorder</w:t>
-      </w:r>
-      <w:proofErr w:type="gramEnd"/>
+        <w:t>Click ‘create’ in macro recorder</w:t>
+      </w:r>
     </w:p>
     <w:p>
       <w:pPr>
@@ -910,15 +894,7 @@
         </w:numPr>
       </w:pPr>
       <w:r>
-        <w:t xml:space="preserve">Save this to </w:t>
-      </w:r>
-      <w:proofErr w:type="gramStart"/>
-      <w:r>
-        <w:t>file</w:t>
-      </w:r>
-      <w:proofErr w:type="gramEnd"/>
-      <w:r>
-        <w:t xml:space="preserve"> </w:t>
+        <w:t xml:space="preserve">Save this to file </w:t>
       </w:r>
     </w:p>
     <w:p>
@@ -930,13 +906,8 @@
         </w:numPr>
       </w:pPr>
       <w:r>
-        <w:t>Close all images apart from the original z-</w:t>
-      </w:r>
-      <w:proofErr w:type="gramStart"/>
-      <w:r>
-        <w:t>stack</w:t>
-      </w:r>
-      <w:proofErr w:type="gramEnd"/>
+        <w:t>Close all images apart from the original z-stack</w:t>
+      </w:r>
     </w:p>
     <w:p>
       <w:pPr>
@@ -973,13 +944,8 @@
           <w:numId w:val="11"/>
         </w:numPr>
       </w:pPr>
-      <w:proofErr w:type="gramStart"/>
-      <w:r>
-        <w:t>You’ll</w:t>
-      </w:r>
-      <w:proofErr w:type="gramEnd"/>
-      <w:r>
-        <w:t xml:space="preserve"> end up with a Results Table showing the ID number for that nucleus, the filename of the image and the area</w:t>
+      <w:r>
+        <w:t>You’ll end up with a Results Table showing the ID number for that nucleus, the filename of the image and the area</w:t>
       </w:r>
       <w:r>
         <w:t xml:space="preserve"> and centroid</w:t>
@@ -1023,17 +989,8 @@
           <w:u w:val="single"/>
         </w:rPr>
         <w:lastRenderedPageBreak/>
-        <w:t xml:space="preserve">Exercise 2: Batch processing a macro on multiple </w:t>
-      </w:r>
-      <w:proofErr w:type="gramStart"/>
-      <w:r>
-        <w:rPr>
-          <w:b/>
-          <w:u w:val="single"/>
-        </w:rPr>
-        <w:t>images</w:t>
-      </w:r>
-      <w:proofErr w:type="gramEnd"/>
+        <w:t>Exercise 2: Batch processing a macro on multiple images</w:t>
+      </w:r>
     </w:p>
     <w:p>
       <w:pPr>
@@ -1060,21 +1017,7 @@
         <w:rPr>
           <w:iCs/>
         </w:rPr>
-        <w:t xml:space="preserve">We now have a working macro that can be run on a single image stack via the Script Editor window.  In this exercise </w:t>
-      </w:r>
-      <w:proofErr w:type="gramStart"/>
-      <w:r>
-        <w:rPr>
-          <w:iCs/>
-        </w:rPr>
-        <w:t>we’ll</w:t>
-      </w:r>
-      <w:proofErr w:type="gramEnd"/>
-      <w:r>
-        <w:rPr>
-          <w:iCs/>
-        </w:rPr>
-        <w:t xml:space="preserve"> go further and process a whole folder of images using the same macro in a single run.</w:t>
+        <w:t>We now have a working macro that can be run on a single image stack via the Script Editor window.  In this exercise we’ll go further and process a whole folder of images using the same macro in a single run.</w:t>
       </w:r>
     </w:p>
     <w:p>
@@ -1123,13 +1066,8 @@
         </w:numPr>
       </w:pPr>
       <w:r>
-        <w:t xml:space="preserve">End up with a separate folder with the output images and a Results Table showing the area measurements for all nuclei for all processed </w:t>
-      </w:r>
-      <w:proofErr w:type="gramStart"/>
-      <w:r>
-        <w:t>images</w:t>
-      </w:r>
-      <w:proofErr w:type="gramEnd"/>
+        <w:t>End up with a separate folder with the output images and a Results Table showing the area measurements for all nuclei for all processed images</w:t>
+      </w:r>
     </w:p>
     <w:p>
       <w:pPr>
@@ -1178,11 +1116,9 @@
       <w:r>
         <w:sym w:font="Wingdings" w:char="F0E0"/>
       </w:r>
-      <w:proofErr w:type="gramStart"/>
       <w:r>
         <w:t>Macro</w:t>
       </w:r>
-      <w:proofErr w:type="gramEnd"/>
     </w:p>
     <w:p>
       <w:pPr>
@@ -1226,13 +1162,8 @@
         </w:numPr>
       </w:pPr>
       <w:r>
-        <w:t xml:space="preserve">The active image at the end of each macro run will be automatically saved to this </w:t>
-      </w:r>
-      <w:proofErr w:type="gramStart"/>
-      <w:r>
-        <w:t>folder</w:t>
-      </w:r>
-      <w:proofErr w:type="gramEnd"/>
+        <w:t>The active image at the end of each macro run will be automatically saved to this folder</w:t>
+      </w:r>
     </w:p>
     <w:p>
       <w:pPr>
@@ -1342,17 +1273,8 @@
           <w:b/>
           <w:u w:val="single"/>
         </w:rPr>
-        <w:t xml:space="preserve"> in the log </w:t>
-      </w:r>
-      <w:proofErr w:type="gramStart"/>
-      <w:r>
-        <w:rPr>
-          <w:b/>
-          <w:u w:val="single"/>
-        </w:rPr>
-        <w:t>window</w:t>
-      </w:r>
-      <w:proofErr w:type="gramEnd"/>
+        <w:t xml:space="preserve"> in the log window</w:t>
+      </w:r>
     </w:p>
     <w:p>
       <w:pPr>
@@ -1371,15 +1293,7 @@
     </w:p>
     <w:p>
       <w:r>
-        <w:t xml:space="preserve">Now we can run basic ImageJ/Fiji commands </w:t>
-      </w:r>
-      <w:proofErr w:type="gramStart"/>
-      <w:r>
-        <w:t>we’ll</w:t>
-      </w:r>
-      <w:proofErr w:type="gramEnd"/>
-      <w:r>
-        <w:t xml:space="preserve"> start looking at how we can add functionality to our macro.  This exercise will introduce using functions to perform specific operations.</w:t>
+        <w:t>Now we can run basic ImageJ/Fiji commands we’ll start looking at how we can add functionality to our macro.  This exercise will introduce using functions to perform specific operations.</w:t>
       </w:r>
     </w:p>
     <w:p>
@@ -1449,13 +1363,8 @@
         </w:numPr>
       </w:pPr>
       <w:r>
-        <w:t xml:space="preserve">The aim of this exercise is to print a simple message to the log </w:t>
-      </w:r>
-      <w:proofErr w:type="gramStart"/>
-      <w:r>
-        <w:t>window</w:t>
-      </w:r>
-      <w:proofErr w:type="gramEnd"/>
+        <w:t>The aim of this exercise is to print a simple message to the log window</w:t>
+      </w:r>
     </w:p>
     <w:p>
       <w:pPr>
@@ -1525,7 +1434,7 @@
                     <pic:cNvPicPr/>
                   </pic:nvPicPr>
                   <pic:blipFill>
-                    <a:blip r:embed="rId9" cstate="print">
+                    <a:blip r:embed="rId10" cstate="print">
                       <a:extLst>
                         <a:ext uri="{28A0092B-C50C-407E-A947-70E740481C1C}">
                           <a14:useLocalDpi xmlns:a14="http://schemas.microsoft.com/office/drawing/2010/main" val="0"/>
@@ -1588,16 +1497,8 @@
         <w:rPr>
           <w:color w:val="FF00FF"/>
         </w:rPr>
-        <w:t xml:space="preserve">“This is a </w:t>
-      </w:r>
-      <w:proofErr w:type="gramStart"/>
-      <w:r>
-        <w:rPr>
-          <w:color w:val="FF00FF"/>
-        </w:rPr>
-        <w:t>string”</w:t>
-      </w:r>
-      <w:proofErr w:type="gramEnd"/>
+        <w:t>“This is a string”</w:t>
+      </w:r>
     </w:p>
     <w:p>
       <w:pPr>
@@ -1608,13 +1509,8 @@
         </w:numPr>
       </w:pPr>
       <w:r>
-        <w:t xml:space="preserve">This is not a </w:t>
-      </w:r>
-      <w:proofErr w:type="gramStart"/>
-      <w:r>
-        <w:t>string</w:t>
-      </w:r>
-      <w:proofErr w:type="gramEnd"/>
+        <w:t>This is not a string</w:t>
+      </w:r>
     </w:p>
     <w:p>
       <w:pPr>
@@ -1657,11 +1553,9 @@
       <w:r>
         <w:sym w:font="Wingdings" w:char="F0E0"/>
       </w:r>
-      <w:proofErr w:type="gramStart"/>
       <w:r>
         <w:t>Script</w:t>
       </w:r>
-      <w:proofErr w:type="gramEnd"/>
     </w:p>
     <w:p>
       <w:pPr>
@@ -1699,7 +1593,7 @@
                     </pic:cNvPicPr>
                   </pic:nvPicPr>
                   <pic:blipFill rotWithShape="1">
-                    <a:blip r:embed="rId10"/>
+                    <a:blip r:embed="rId11"/>
                     <a:srcRect l="30502" t="1986" r="53744" b="69930"/>
                     <a:stretch/>
                   </pic:blipFill>
@@ -1740,13 +1634,8 @@
         <w:sym w:font="Wingdings" w:char="F0E0"/>
       </w:r>
       <w:r>
-        <w:t xml:space="preserve">IJ1 </w:t>
-      </w:r>
-      <w:proofErr w:type="gramStart"/>
-      <w:r>
-        <w:t>Macro</w:t>
-      </w:r>
-      <w:proofErr w:type="gramEnd"/>
+        <w:t>IJ1 Macro</w:t>
+      </w:r>
     </w:p>
     <w:p>
       <w:pPr>
@@ -1783,7 +1672,7 @@
                     </pic:cNvPicPr>
                   </pic:nvPicPr>
                   <pic:blipFill rotWithShape="1">
-                    <a:blip r:embed="rId11"/>
+                    <a:blip r:embed="rId12"/>
                     <a:srcRect l="6355" t="15565" r="79584" b="46194"/>
                     <a:stretch/>
                   </pic:blipFill>
@@ -1815,7 +1704,6 @@
         <w:lastRenderedPageBreak/>
         <w:t xml:space="preserve">In line 1 of the script window insert a </w:t>
       </w:r>
-      <w:proofErr w:type="gramStart"/>
       <w:r>
         <w:rPr>
           <w:color w:val="FFC000"/>
@@ -1823,11 +1711,7 @@
         <w:t>print</w:t>
       </w:r>
       <w:r>
-        <w:t>(</w:t>
-      </w:r>
-      <w:proofErr w:type="gramEnd"/>
-      <w:r>
-        <w:t>)</w:t>
+        <w:t>()</w:t>
       </w:r>
       <w:r>
         <w:rPr>
@@ -1859,13 +1743,8 @@
           <w:numId w:val="2"/>
         </w:numPr>
       </w:pPr>
-      <w:proofErr w:type="gramStart"/>
-      <w:r>
-        <w:t>Don’t</w:t>
-      </w:r>
-      <w:proofErr w:type="gramEnd"/>
-      <w:r>
-        <w:t xml:space="preserve"> forget to terminate the function using a semicolon!</w:t>
+      <w:r>
+        <w:t>Don’t forget to terminate the function using a semicolon!</w:t>
       </w:r>
     </w:p>
     <w:p>
@@ -1914,17 +1793,8 @@
           <w:b/>
           <w:u w:val="single"/>
         </w:rPr>
-        <w:t xml:space="preserve">: Determine if a number is odd or </w:t>
-      </w:r>
-      <w:proofErr w:type="gramStart"/>
-      <w:r>
-        <w:rPr>
-          <w:b/>
-          <w:u w:val="single"/>
-        </w:rPr>
-        <w:t>even</w:t>
-      </w:r>
-      <w:proofErr w:type="gramEnd"/>
+        <w:t>: Determine if a number is odd or even</w:t>
+      </w:r>
     </w:p>
     <w:p>
       <w:pPr>
@@ -1985,13 +1855,8 @@
         </w:numPr>
       </w:pPr>
       <w:r>
-        <w:t xml:space="preserve">Printing different statements depending on the answers to If/else </w:t>
-      </w:r>
-      <w:proofErr w:type="gramStart"/>
-      <w:r>
-        <w:t>statements</w:t>
-      </w:r>
-      <w:proofErr w:type="gramEnd"/>
+        <w:t>Printing different statements depending on the answers to If/else statements</w:t>
+      </w:r>
     </w:p>
     <w:p>
       <w:pPr>
@@ -2025,13 +1890,8 @@
         </w:numPr>
       </w:pPr>
       <w:r>
-        <w:t xml:space="preserve">Your macro should eventually print a list of numbers and determine if they are even or </w:t>
-      </w:r>
-      <w:proofErr w:type="gramStart"/>
-      <w:r>
-        <w:t>odd</w:t>
-      </w:r>
-      <w:proofErr w:type="gramEnd"/>
+        <w:t>Your macro should eventually print a list of numbers and determine if they are even or odd</w:t>
+      </w:r>
     </w:p>
     <w:p>
       <w:pPr>
@@ -2051,13 +1911,8 @@
         <w:t xml:space="preserve"> we’ll create a for loop to list the numbers 1 to 10</w:t>
       </w:r>
       <w:r>
-        <w:t xml:space="preserve"> in the log </w:t>
-      </w:r>
-      <w:proofErr w:type="gramStart"/>
-      <w:r>
-        <w:t>window</w:t>
-      </w:r>
-      <w:proofErr w:type="gramEnd"/>
+        <w:t xml:space="preserve"> in the log window</w:t>
+      </w:r>
     </w:p>
     <w:p>
       <w:pPr>
@@ -2068,15 +1923,7 @@
         </w:numPr>
       </w:pPr>
       <w:r>
-        <w:t xml:space="preserve">Then </w:t>
-      </w:r>
-      <w:proofErr w:type="gramStart"/>
-      <w:r>
-        <w:t>we’ll</w:t>
-      </w:r>
-      <w:proofErr w:type="gramEnd"/>
-      <w:r>
-        <w:t xml:space="preserve"> add some conditional statements to determine if the number is odd/even</w:t>
+        <w:t>Then we’ll add some conditional statements to determine if the number is odd/even</w:t>
       </w:r>
     </w:p>
     <w:p>
@@ -2094,13 +1941,8 @@
         <w:t xml:space="preserve">, </w:t>
       </w:r>
       <w:r>
-        <w:t>well print a phrase which will say if the number is odd/</w:t>
-      </w:r>
-      <w:proofErr w:type="gramStart"/>
-      <w:r>
-        <w:t>even</w:t>
-      </w:r>
-      <w:proofErr w:type="gramEnd"/>
+        <w:t>well print a phrase which will say if the number is odd/even</w:t>
+      </w:r>
     </w:p>
     <w:p>
       <w:pPr>
@@ -2159,7 +2001,7 @@
                     <pic:cNvPicPr/>
                   </pic:nvPicPr>
                   <pic:blipFill>
-                    <a:blip r:embed="rId12">
+                    <a:blip r:embed="rId13">
                       <a:extLst>
                         <a:ext uri="{28A0092B-C50C-407E-A947-70E740481C1C}">
                           <a14:useLocalDpi xmlns:a14="http://schemas.microsoft.com/office/drawing/2010/main" val="0"/>
@@ -2222,7 +2064,7 @@
                     <pic:cNvPicPr/>
                   </pic:nvPicPr>
                   <pic:blipFill>
-                    <a:blip r:embed="rId13">
+                    <a:blip r:embed="rId14">
                       <a:extLst>
                         <a:ext uri="{28A0092B-C50C-407E-A947-70E740481C1C}">
                           <a14:useLocalDpi xmlns:a14="http://schemas.microsoft.com/office/drawing/2010/main" val="0"/>
@@ -2267,13 +2109,8 @@
         <w:t>remainder</w:t>
       </w:r>
       <w:r>
-        <w:t xml:space="preserve"> of a </w:t>
-      </w:r>
-      <w:proofErr w:type="gramStart"/>
-      <w:r>
-        <w:t>division</w:t>
-      </w:r>
-      <w:proofErr w:type="gramEnd"/>
+        <w:t xml:space="preserve"> of a division</w:t>
+      </w:r>
     </w:p>
     <w:p>
       <w:pPr>
@@ -2359,7 +2196,7 @@
                     <pic:cNvPicPr/>
                   </pic:nvPicPr>
                   <pic:blipFill rotWithShape="1">
-                    <a:blip r:embed="rId14">
+                    <a:blip r:embed="rId15">
                       <a:extLst>
                         <a:ext uri="{28A0092B-C50C-407E-A947-70E740481C1C}">
                           <a14:useLocalDpi xmlns:a14="http://schemas.microsoft.com/office/drawing/2010/main" val="0"/>
@@ -2464,7 +2301,7 @@
                     <pic:cNvPicPr/>
                   </pic:nvPicPr>
                   <pic:blipFill rotWithShape="1">
-                    <a:blip r:embed="rId15">
+                    <a:blip r:embed="rId16">
                       <a:extLst>
                         <a:ext uri="{28A0092B-C50C-407E-A947-70E740481C1C}">
                           <a14:useLocalDpi xmlns:a14="http://schemas.microsoft.com/office/drawing/2010/main" val="0"/>
@@ -2533,11 +2370,9 @@
       <w:r>
         <w:sym w:font="Wingdings" w:char="F0E0"/>
       </w:r>
-      <w:proofErr w:type="gramStart"/>
       <w:r>
         <w:t>New</w:t>
       </w:r>
-      <w:proofErr w:type="gramEnd"/>
     </w:p>
     <w:p>
       <w:pPr>
@@ -2572,11 +2407,7 @@
         </w:numPr>
       </w:pPr>
       <w:r>
-        <w:t xml:space="preserve">Set up </w:t>
-      </w:r>
-      <w:proofErr w:type="gramStart"/>
-      <w:r>
-        <w:t xml:space="preserve">a </w:t>
+        <w:t xml:space="preserve">Set up a </w:t>
       </w:r>
       <w:r>
         <w:rPr>
@@ -2584,7 +2415,6 @@
         </w:rPr>
         <w:t>for</w:t>
       </w:r>
-      <w:proofErr w:type="gramEnd"/>
       <w:r>
         <w:t xml:space="preserve"> loop </w:t>
       </w:r>
@@ -2598,13 +2428,8 @@
         </w:numPr>
       </w:pPr>
       <w:r>
-        <w:t xml:space="preserve">Pick an </w:t>
-      </w:r>
-      <w:proofErr w:type="gramStart"/>
-      <w:r>
-        <w:t>iterator</w:t>
-      </w:r>
-      <w:proofErr w:type="gramEnd"/>
+        <w:t>Pick an iterator</w:t>
+      </w:r>
       <w:r>
         <w:t xml:space="preserve"> </w:t>
       </w:r>
@@ -2621,15 +2446,7 @@
         <w:t>T</w:t>
       </w:r>
       <w:r>
-        <w:t>his can be anything, typically we use ‘</w:t>
-      </w:r>
-      <w:proofErr w:type="spellStart"/>
-      <w:r>
-        <w:t>i</w:t>
-      </w:r>
-      <w:proofErr w:type="spellEnd"/>
-      <w:r>
-        <w:t>’, but anything will do!</w:t>
+        <w:t>his can be anything, typically we use ‘i’, but anything will do!</w:t>
       </w:r>
       <w:r>
         <w:t xml:space="preserve"> </w:t>
@@ -2659,13 +2476,8 @@
         </w:numPr>
       </w:pPr>
       <w:r>
-        <w:t xml:space="preserve">Add a print function to display the iteration </w:t>
-      </w:r>
-      <w:proofErr w:type="gramStart"/>
-      <w:r>
-        <w:t>number</w:t>
-      </w:r>
-      <w:proofErr w:type="gramEnd"/>
+        <w:t>Add a print function to display the iteration number</w:t>
+      </w:r>
     </w:p>
     <w:p>
       <w:pPr>
@@ -2697,13 +2509,8 @@
         <w:t xml:space="preserve"> to </w:t>
       </w:r>
       <w:r>
-        <w:t xml:space="preserve">decide if the number is even or </w:t>
-      </w:r>
-      <w:proofErr w:type="gramStart"/>
-      <w:r>
-        <w:t>odd</w:t>
-      </w:r>
-      <w:proofErr w:type="gramEnd"/>
+        <w:t>decide if the number is even or odd</w:t>
+      </w:r>
     </w:p>
     <w:p>
       <w:pPr>
@@ -2747,13 +2554,8 @@
         <w:t xml:space="preserve"> statement to </w:t>
       </w:r>
       <w:r>
-        <w:t xml:space="preserve">display a phrase indicating if the current iteration is even or </w:t>
-      </w:r>
-      <w:proofErr w:type="gramStart"/>
-      <w:r>
-        <w:t>odd</w:t>
-      </w:r>
-      <w:proofErr w:type="gramEnd"/>
+        <w:t>display a phrase indicating if the current iteration is even or odd</w:t>
+      </w:r>
     </w:p>
     <w:p>
       <w:pPr>
@@ -2803,17 +2605,8 @@
           <w:b/>
           <w:u w:val="single"/>
         </w:rPr>
-        <w:t xml:space="preserve">: Calculating the distance between two </w:t>
-      </w:r>
-      <w:proofErr w:type="gramStart"/>
-      <w:r>
-        <w:rPr>
-          <w:b/>
-          <w:u w:val="single"/>
-        </w:rPr>
-        <w:t>objects</w:t>
-      </w:r>
-      <w:proofErr w:type="gramEnd"/>
+        <w:t>: Calculating the distance between two objects</w:t>
+      </w:r>
     </w:p>
     <w:p>
       <w:pPr>
@@ -2832,15 +2625,7 @@
     </w:p>
     <w:p>
       <w:r>
-        <w:t xml:space="preserve">From Exercise 1 we know </w:t>
-      </w:r>
-      <w:proofErr w:type="gramStart"/>
-      <w:r>
-        <w:t>we’re</w:t>
-      </w:r>
-      <w:proofErr w:type="gramEnd"/>
-      <w:r>
-        <w:t xml:space="preserve"> able to detect nuclei and measure </w:t>
+        <w:t xml:space="preserve">From Exercise 1 we know we’re able to detect nuclei and measure </w:t>
       </w:r>
       <w:r>
         <w:t xml:space="preserve">their </w:t>
@@ -2860,13 +2645,8 @@
       <w:r>
         <w:t xml:space="preserve">.  In this exercise </w:t>
       </w:r>
-      <w:proofErr w:type="gramStart"/>
-      <w:r>
-        <w:t>we’ll</w:t>
-      </w:r>
-      <w:proofErr w:type="gramEnd"/>
-      <w:r>
-        <w:t xml:space="preserve"> combine these to extract the existing </w:t>
+      <w:r>
+        <w:t xml:space="preserve">we’ll combine these to extract the existing </w:t>
       </w:r>
       <w:r>
         <w:t xml:space="preserve">centroid measurements and calculate a new value – the distance between nuclei.  </w:t>
@@ -2874,15 +2654,7 @@
     </w:p>
     <w:p>
       <w:r>
-        <w:t xml:space="preserve">For this first step, </w:t>
-      </w:r>
-      <w:proofErr w:type="gramStart"/>
-      <w:r>
-        <w:t>we’ll</w:t>
-      </w:r>
-      <w:proofErr w:type="gramEnd"/>
-      <w:r>
-        <w:t xml:space="preserve"> use an existing Results Table containing measurements for just 2 nuclei – this will allow us to test our code in a more controlled way.</w:t>
+        <w:t>For this first step, we’ll use an existing Results Table containing measurements for just 2 nuclei – this will allow us to test our code in a more controlled way.</w:t>
       </w:r>
     </w:p>
     <w:p>
@@ -3003,7 +2775,7 @@
                     <pic:cNvPicPr/>
                   </pic:nvPicPr>
                   <pic:blipFill>
-                    <a:blip r:embed="rId16" cstate="print">
+                    <a:blip r:embed="rId17" cstate="print">
                       <a:extLst>
                         <a:ext uri="{28A0092B-C50C-407E-A947-70E740481C1C}">
                           <a14:useLocalDpi xmlns:a14="http://schemas.microsoft.com/office/drawing/2010/main" val="0"/>
@@ -3070,7 +2842,7 @@
                     <pic:cNvPicPr/>
                   </pic:nvPicPr>
                   <pic:blipFill>
-                    <a:blip r:embed="rId17">
+                    <a:blip r:embed="rId18">
                       <a:extLst>
                         <a:ext uri="{28A0092B-C50C-407E-A947-70E740481C1C}">
                           <a14:useLocalDpi xmlns:a14="http://schemas.microsoft.com/office/drawing/2010/main" val="0"/>
@@ -3138,23 +2910,24 @@
         <w:t xml:space="preserve"> nuclei) and 2 columns (“X” and “Y”).</w:t>
       </w:r>
       <w:r>
-        <w:t xml:space="preserve">  You’ll need to rename this to “Results” (by going to “File &gt; Rename” in the table menu) for some of the macro functions (e.g. </w:t>
-      </w:r>
-      <w:proofErr w:type="spellStart"/>
+        <w:t xml:space="preserve">  You’ll need to rename this to “Results” (by going to “File &gt; Rename” in the table menu) for some of the macro functions (</w:t>
+      </w:r>
       <w:proofErr w:type="gramStart"/>
       <w:r>
+        <w:t>e.g.</w:t>
+      </w:r>
+      <w:proofErr w:type="gramEnd"/>
+      <w:r>
+        <w:t xml:space="preserve"> </w:t>
+      </w:r>
+      <w:r>
         <w:rPr>
           <w:color w:val="FFC000"/>
         </w:rPr>
         <w:t>nResults</w:t>
       </w:r>
-      <w:proofErr w:type="spellEnd"/>
-      <w:r>
-        <w:t>(</w:t>
-      </w:r>
-      <w:proofErr w:type="gramEnd"/>
-      <w:r>
-        <w:t>)</w:t>
+      <w:r>
+        <w:t>()</w:t>
       </w:r>
       <w:r>
         <w:t>)</w:t>
@@ -3172,13 +2945,8 @@
         </w:numPr>
       </w:pPr>
       <w:r>
-        <w:t xml:space="preserve">Open a new scripting </w:t>
-      </w:r>
-      <w:proofErr w:type="gramStart"/>
-      <w:r>
-        <w:t>window</w:t>
-      </w:r>
-      <w:proofErr w:type="gramEnd"/>
+        <w:t>Open a new scripting window</w:t>
+      </w:r>
     </w:p>
     <w:p>
       <w:pPr>
@@ -3202,13 +2970,8 @@
         </w:numPr>
       </w:pPr>
       <w:r>
-        <w:t xml:space="preserve">Get the x and y coordinates of nuclei </w:t>
-      </w:r>
-      <w:proofErr w:type="gramStart"/>
-      <w:r>
-        <w:t>2</w:t>
-      </w:r>
-      <w:proofErr w:type="gramEnd"/>
+        <w:t>Get the x and y coordinates of nuclei 2</w:t>
+      </w:r>
     </w:p>
     <w:p>
       <w:pPr>
@@ -3468,8 +3231,36 @@
       <w:r>
         <w:t xml:space="preserve">The </w:t>
       </w:r>
+      <w:r>
+        <w:rPr>
+          <w:color w:val="FFC000"/>
+        </w:rPr>
+        <w:t>pow</w:t>
+      </w:r>
+      <w:r>
+        <w:rPr>
+          <w:color w:val="FF0000"/>
+        </w:rPr>
+        <w:t>()</w:t>
+      </w:r>
+      <w:r>
+        <w:rPr>
+          <w:color w:val="FFC000"/>
+        </w:rPr>
+        <w:t xml:space="preserve"> </w:t>
+      </w:r>
+      <w:r>
+        <w:t>function can be used to square a number (</w:t>
+      </w:r>
       <w:proofErr w:type="gramStart"/>
       <w:r>
+        <w:t>e.g.</w:t>
+      </w:r>
+      <w:proofErr w:type="gramEnd"/>
+      <w:r>
+        <w:t xml:space="preserve"> </w:t>
+      </w:r>
+      <w:r>
         <w:rPr>
           <w:color w:val="FFC000"/>
         </w:rPr>
@@ -3481,242 +3272,163 @@
         </w:rPr>
         <w:t>(</w:t>
       </w:r>
+      <w:r>
+        <w:rPr>
+          <w:color w:val="7030A0"/>
+        </w:rPr>
+        <w:t>3</w:t>
+      </w:r>
+      <w:r>
+        <w:t>,</w:t>
+      </w:r>
+      <w:r>
+        <w:rPr>
+          <w:color w:val="7030A0"/>
+        </w:rPr>
+        <w:t>2</w:t>
+      </w:r>
+      <w:r>
+        <w:rPr>
+          <w:color w:val="FF0000"/>
+        </w:rPr>
+        <w:t>)</w:t>
+      </w:r>
+      <w:r>
+        <w:t xml:space="preserve"> is the same as 3</w:t>
+      </w:r>
+      <w:r>
+        <w:rPr>
+          <w:vertAlign w:val="superscript"/>
+        </w:rPr>
+        <w:t>2</w:t>
+      </w:r>
+      <w:r>
+        <w:t>)</w:t>
+      </w:r>
+    </w:p>
+    <w:p>
+      <w:pPr>
+        <w:pStyle w:val="ListParagraph"/>
+        <w:ind w:left="1440"/>
+      </w:pPr>
+      <w:r>
+        <w:br w:type="page"/>
+      </w:r>
+    </w:p>
+    <w:p>
+      <w:pPr>
+        <w:rPr>
+          <w:b/>
+          <w:u w:val="single"/>
+        </w:rPr>
+      </w:pPr>
+      <w:r>
+        <w:rPr>
+          <w:b/>
+          <w:u w:val="single"/>
+        </w:rPr>
+        <w:lastRenderedPageBreak/>
+        <w:t>Exercise 6: Calculating the distance to the nearest nucleus</w:t>
+      </w:r>
+    </w:p>
+    <w:p>
+      <w:pPr>
+        <w:rPr>
+          <w:i/>
+          <w:u w:val="single"/>
+        </w:rPr>
+      </w:pPr>
+      <w:r>
+        <w:rPr>
+          <w:i/>
+          <w:u w:val="single"/>
+        </w:rPr>
+        <w:t>Background:</w:t>
+      </w:r>
+    </w:p>
+    <w:p>
+      <w:pPr>
+        <w:rPr>
+          <w:iCs/>
+        </w:rPr>
+      </w:pPr>
+      <w:r>
+        <w:rPr>
+          <w:iCs/>
+        </w:rPr>
+        <w:t xml:space="preserve">Next, </w:t>
+      </w:r>
+      <w:r>
+        <w:rPr>
+          <w:iCs/>
+        </w:rPr>
+        <w:t xml:space="preserve">we’re going to perform the same nucleus-nucleus distance </w:t>
+      </w:r>
+      <w:proofErr w:type="gramStart"/>
+      <w:r>
+        <w:rPr>
+          <w:iCs/>
+        </w:rPr>
+        <w:t>measurement</w:t>
+      </w:r>
+      <w:r>
+        <w:rPr>
+          <w:iCs/>
+        </w:rPr>
+        <w:t>, but</w:t>
+      </w:r>
       <w:proofErr w:type="gramEnd"/>
       <w:r>
         <w:rPr>
-          <w:color w:val="FF0000"/>
-        </w:rPr>
-        <w:t>)</w:t>
-      </w:r>
-      <w:r>
-        <w:rPr>
-          <w:color w:val="FFC000"/>
-        </w:rPr>
-        <w:t xml:space="preserve"> </w:t>
-      </w:r>
-      <w:r>
-        <w:t xml:space="preserve">function can be used to square a number (e.g. </w:t>
-      </w:r>
-      <w:r>
-        <w:rPr>
-          <w:color w:val="FFC000"/>
-        </w:rPr>
-        <w:t>pow</w:t>
-      </w:r>
-      <w:r>
-        <w:rPr>
-          <w:color w:val="FF0000"/>
-        </w:rPr>
-        <w:t>(</w:t>
-      </w:r>
-      <w:r>
-        <w:rPr>
-          <w:color w:val="7030A0"/>
-        </w:rPr>
-        <w:t>3</w:t>
-      </w:r>
-      <w:r>
-        <w:t>,</w:t>
-      </w:r>
-      <w:r>
-        <w:rPr>
-          <w:color w:val="7030A0"/>
-        </w:rPr>
-        <w:t>2</w:t>
-      </w:r>
-      <w:r>
-        <w:rPr>
-          <w:color w:val="FF0000"/>
-        </w:rPr>
-        <w:t>)</w:t>
-      </w:r>
-      <w:r>
-        <w:t xml:space="preserve"> is the same as 3</w:t>
-      </w:r>
-      <w:r>
-        <w:rPr>
-          <w:vertAlign w:val="superscript"/>
-        </w:rPr>
-        <w:t>2</w:t>
-      </w:r>
-      <w:r>
-        <w:t>)</w:t>
-      </w:r>
-    </w:p>
-    <w:p>
-      <w:pPr>
-        <w:pStyle w:val="ListParagraph"/>
-        <w:ind w:left="1440"/>
-      </w:pPr>
-      <w:r>
-        <w:br w:type="page"/>
-      </w:r>
-    </w:p>
-    <w:p>
-      <w:pPr>
-        <w:rPr>
-          <w:b/>
-          <w:u w:val="single"/>
-        </w:rPr>
-      </w:pPr>
-      <w:r>
-        <w:rPr>
-          <w:b/>
-          <w:u w:val="single"/>
-        </w:rPr>
-        <w:lastRenderedPageBreak/>
-        <w:t xml:space="preserve">Exercise 6: Calculating the distance to the nearest </w:t>
+          <w:iCs/>
+        </w:rPr>
+        <w:t xml:space="preserve"> measuring the distance from one nucleus to many different nuclei.  By keeping track of the smallest </w:t>
       </w:r>
       <w:proofErr w:type="gramStart"/>
       <w:r>
         <w:rPr>
-          <w:b/>
-          <w:u w:val="single"/>
-        </w:rPr>
-        <w:t>nucleus</w:t>
+          <w:iCs/>
+        </w:rPr>
+        <w:t>value</w:t>
       </w:r>
       <w:proofErr w:type="gramEnd"/>
-    </w:p>
-    <w:p>
-      <w:pPr>
-        <w:rPr>
-          <w:i/>
-          <w:u w:val="single"/>
-        </w:rPr>
-      </w:pPr>
-      <w:r>
-        <w:rPr>
-          <w:i/>
-          <w:u w:val="single"/>
-        </w:rPr>
-        <w:t>Background:</w:t>
-      </w:r>
-    </w:p>
-    <w:p>
-      <w:pPr>
+      <w:r>
         <w:rPr>
           <w:iCs/>
         </w:rPr>
-      </w:pPr>
+        <w:t xml:space="preserve"> we measure, we </w:t>
+      </w:r>
       <w:r>
         <w:rPr>
           <w:iCs/>
         </w:rPr>
-        <w:t xml:space="preserve">Next, </w:t>
-      </w:r>
-      <w:r>
+        <w:t xml:space="preserve">end up with the “nearest neighbour” distance.  </w:t>
+      </w:r>
+    </w:p>
+    <w:p>
+      <w:pPr>
         <w:rPr>
           <w:iCs/>
         </w:rPr>
-        <w:t xml:space="preserve">we’re going to perform the same nucleus-nucleus distance </w:t>
-      </w:r>
-      <w:proofErr w:type="gramStart"/>
+      </w:pPr>
       <w:r>
         <w:rPr>
           <w:iCs/>
         </w:rPr>
-        <w:t>measurement</w:t>
-      </w:r>
-      <w:r>
+        <w:t xml:space="preserve">As with Exercise 5, we’ll use some pre-prepared nuclei coordinates for simplicity.  </w:t>
+      </w:r>
+    </w:p>
+    <w:p>
+      <w:pPr>
         <w:rPr>
           <w:iCs/>
         </w:rPr>
-        <w:t>, but</w:t>
-      </w:r>
-      <w:proofErr w:type="gramEnd"/>
+      </w:pPr>
       <w:r>
         <w:rPr>
           <w:iCs/>
         </w:rPr>
-        <w:t xml:space="preserve"> measuring the distance from one nucleus to many different nuclei.  By keeping track of the smallest </w:t>
-      </w:r>
-      <w:proofErr w:type="gramStart"/>
-      <w:r>
-        <w:rPr>
-          <w:iCs/>
-        </w:rPr>
-        <w:t>value</w:t>
-      </w:r>
-      <w:proofErr w:type="gramEnd"/>
-      <w:r>
-        <w:rPr>
-          <w:iCs/>
-        </w:rPr>
-        <w:t xml:space="preserve"> we measure, we </w:t>
-      </w:r>
-      <w:r>
-        <w:rPr>
-          <w:iCs/>
-        </w:rPr>
-        <w:t xml:space="preserve">end up with the “nearest neighbour” distance.  </w:t>
-      </w:r>
-    </w:p>
-    <w:p>
-      <w:pPr>
-        <w:rPr>
-          <w:iCs/>
-        </w:rPr>
-      </w:pPr>
-      <w:r>
-        <w:rPr>
-          <w:iCs/>
-        </w:rPr>
-        <w:t xml:space="preserve">As with Exercise 5, </w:t>
-      </w:r>
-      <w:proofErr w:type="gramStart"/>
-      <w:r>
-        <w:rPr>
-          <w:iCs/>
-        </w:rPr>
-        <w:t>we’ll</w:t>
-      </w:r>
-      <w:proofErr w:type="gramEnd"/>
-      <w:r>
-        <w:rPr>
-          <w:iCs/>
-        </w:rPr>
-        <w:t xml:space="preserve"> use some pre-prepared nuclei coordinates for simplicity.  </w:t>
-      </w:r>
-    </w:p>
-    <w:p>
-      <w:pPr>
-        <w:rPr>
-          <w:iCs/>
-        </w:rPr>
-      </w:pPr>
-      <w:r>
-        <w:rPr>
-          <w:iCs/>
-        </w:rPr>
-        <w:t xml:space="preserve">For now, </w:t>
-      </w:r>
-      <w:proofErr w:type="gramStart"/>
-      <w:r>
-        <w:rPr>
-          <w:iCs/>
-        </w:rPr>
-        <w:t>we’re</w:t>
-      </w:r>
-      <w:proofErr w:type="gramEnd"/>
-      <w:r>
-        <w:rPr>
-          <w:iCs/>
-        </w:rPr>
-        <w:t xml:space="preserve"> just going to measure the distance from the first nucleus in the list to all other nuclei.  In Exercise 7 </w:t>
-      </w:r>
-      <w:proofErr w:type="gramStart"/>
-      <w:r>
-        <w:rPr>
-          <w:iCs/>
-        </w:rPr>
-        <w:t>we’ll</w:t>
-      </w:r>
-      <w:proofErr w:type="gramEnd"/>
-      <w:r>
-        <w:rPr>
-          <w:iCs/>
-        </w:rPr>
-        <w:t xml:space="preserve"> extend this further to measure the nearest neighbour distance for all nuclei-nuclei pairs.</w:t>
+        <w:t>For now, we’re just going to measure the distance from the first nucleus in the list to all other nuclei.  In Exercise 7 we’ll extend this further to measure the nearest neighbour distance for all nuclei-nuclei pairs.</w:t>
       </w:r>
     </w:p>
     <w:p>
@@ -3833,15 +3545,7 @@
         </w:numPr>
       </w:pPr>
       <w:r>
-        <w:t xml:space="preserve">Use a variable to keep a record of the shortest distance you measure.  This is the “nearest neighbour” distance that </w:t>
-      </w:r>
-      <w:proofErr w:type="gramStart"/>
-      <w:r>
-        <w:t>we’ll</w:t>
-      </w:r>
-      <w:proofErr w:type="gramEnd"/>
-      <w:r>
-        <w:t xml:space="preserve"> print to the log window at the end.</w:t>
+        <w:t>Use a variable to keep a record of the shortest distance you measure.  This is the “nearest neighbour” distance that we’ll print to the log window at the end.</w:t>
       </w:r>
       <w:r>
         <w:t xml:space="preserve"> </w:t>
@@ -3919,17 +3623,8 @@
           <w:b/>
           <w:u w:val="single"/>
         </w:rPr>
-        <w:t xml:space="preserve">neighbour distance for all </w:t>
-      </w:r>
-      <w:proofErr w:type="gramStart"/>
-      <w:r>
-        <w:rPr>
-          <w:b/>
-          <w:u w:val="single"/>
-        </w:rPr>
-        <w:t>nuclei</w:t>
-      </w:r>
-      <w:proofErr w:type="gramEnd"/>
+        <w:t>neighbour distance for all nuclei</w:t>
+      </w:r>
     </w:p>
     <w:p>
       <w:pPr>
@@ -3956,55 +3651,25 @@
         <w:rPr>
           <w:iCs/>
         </w:rPr>
-        <w:t xml:space="preserve">Now </w:t>
-      </w:r>
-      <w:proofErr w:type="gramStart"/>
+        <w:t>Now we’re going to extend our code from Exercises 5 and 6 to measure the nearest neighbour distance</w:t>
+      </w:r>
       <w:r>
         <w:rPr>
           <w:iCs/>
         </w:rPr>
-        <w:t>we’re</w:t>
-      </w:r>
-      <w:proofErr w:type="gramEnd"/>
+        <w:t xml:space="preserve"> for all nuclei-nuclei pairs.  This largely uses the same code from Exercise 6; however, we’ll be using nested loops (one loop inside the other) to allow us to test all </w:t>
+      </w:r>
       <w:r>
         <w:rPr>
           <w:iCs/>
         </w:rPr>
-        <w:t xml:space="preserve"> going to extend our code from Exercises 5 and 6 to measure the nearest neighbour distance</w:t>
+        <w:t>combinations</w:t>
       </w:r>
       <w:r>
         <w:rPr>
           <w:iCs/>
         </w:rPr>
-        <w:t xml:space="preserve"> for all nuclei-nuclei pairs.  This largely uses the same code from Exercise 6; however, </w:t>
-      </w:r>
-      <w:proofErr w:type="gramStart"/>
-      <w:r>
-        <w:rPr>
-          <w:iCs/>
-        </w:rPr>
-        <w:t>we’ll</w:t>
-      </w:r>
-      <w:proofErr w:type="gramEnd"/>
-      <w:r>
-        <w:rPr>
-          <w:iCs/>
-        </w:rPr>
-        <w:t xml:space="preserve"> be using nested loops (one loop inside the other) to allow us to test all nucleus-nucleus pairs.  </w:t>
-      </w:r>
-      <w:proofErr w:type="gramStart"/>
-      <w:r>
-        <w:rPr>
-          <w:iCs/>
-        </w:rPr>
-        <w:t>We’ll</w:t>
-      </w:r>
-      <w:proofErr w:type="gramEnd"/>
-      <w:r>
-        <w:rPr>
-          <w:iCs/>
-        </w:rPr>
-        <w:t xml:space="preserve"> also be storing the nearest neighbour distance for each nucleus in the results table.</w:t>
+        <w:t>.  We’ll also be storing the nearest neighbour distance for each nucleus in the results table.</w:t>
       </w:r>
     </w:p>
     <w:p>
@@ -4094,32 +3759,19 @@
           <w:numId w:val="7"/>
         </w:numPr>
       </w:pPr>
+      <w:r>
+        <w:t>You’ll need to use a pair of for-loops nested so one is inside the other</w:t>
+      </w:r>
+      <w:r>
+        <w:t xml:space="preserve">.  </w:t>
+      </w:r>
       <w:proofErr w:type="gramStart"/>
       <w:r>
-        <w:t>You’ll</w:t>
+        <w:t>So</w:t>
       </w:r>
       <w:proofErr w:type="gramEnd"/>
       <w:r>
-        <w:t xml:space="preserve"> need to use a pair of for-loops nested so one is inside the other</w:t>
-      </w:r>
-      <w:r>
-        <w:t xml:space="preserve">.  </w:t>
-      </w:r>
-      <w:proofErr w:type="gramStart"/>
-      <w:r>
-        <w:t>So</w:t>
-      </w:r>
-      <w:proofErr w:type="gramEnd"/>
-      <w:r>
-        <w:t xml:space="preserve"> the iterators don’t clash you’ll need to call them different things (e.g. “</w:t>
-      </w:r>
-      <w:proofErr w:type="spellStart"/>
-      <w:r>
-        <w:t>i</w:t>
-      </w:r>
-      <w:proofErr w:type="spellEnd"/>
-      <w:r>
-        <w:t>" and “j”).</w:t>
+        <w:t xml:space="preserve"> the iterators don’t clash you’ll need to call them different things (e.g. “i" and “j”).</w:t>
       </w:r>
       <w:r>
         <w:t xml:space="preserve"> </w:t>
@@ -4181,7 +3833,7 @@
                     </pic:cNvPicPr>
                   </pic:nvPicPr>
                   <pic:blipFill>
-                    <a:blip r:embed="rId18">
+                    <a:blip r:embed="rId19">
                       <a:extLst>
                         <a:ext uri="{28A0092B-C50C-407E-A947-70E740481C1C}">
                           <a14:useLocalDpi xmlns:a14="http://schemas.microsoft.com/office/drawing/2010/main" val="0"/>
@@ -4247,17 +3899,8 @@
           <w:b/>
           <w:u w:val="single"/>
         </w:rPr>
-        <w:t xml:space="preserve">: Working with simple dialog </w:t>
-      </w:r>
-      <w:proofErr w:type="gramStart"/>
-      <w:r>
-        <w:rPr>
-          <w:b/>
-          <w:u w:val="single"/>
-        </w:rPr>
-        <w:t>boxes</w:t>
-      </w:r>
-      <w:proofErr w:type="gramEnd"/>
+        <w:t>: Working with simple dialog boxes</w:t>
+      </w:r>
     </w:p>
     <w:p>
       <w:pPr>
@@ -4321,21 +3964,7 @@
         <w:rPr>
           <w:iCs/>
         </w:rPr>
-        <w:t xml:space="preserve">Note: If </w:t>
-      </w:r>
-      <w:proofErr w:type="gramStart"/>
-      <w:r>
-        <w:rPr>
-          <w:iCs/>
-        </w:rPr>
-        <w:t>you’re</w:t>
-      </w:r>
-      <w:proofErr w:type="gramEnd"/>
-      <w:r>
-        <w:rPr>
-          <w:iCs/>
-        </w:rPr>
-        <w:t xml:space="preserve"> planning to batch process the macro it’s best to avoid using dialog boxes as they would appear for every image in the folder.</w:t>
+        <w:t>Note: If you’re planning to batch process the macro it’s best to avoid using dialog boxes as they would appear for every image in the folder.</w:t>
       </w:r>
     </w:p>
     <w:p>
@@ -4401,13 +4030,8 @@
         </w:rPr>
       </w:pPr>
       <w:r>
-        <w:t xml:space="preserve">The aim of this exercise is to create a dialog box which will pose several questions to the user and allow them to input data to the </w:t>
-      </w:r>
-      <w:proofErr w:type="gramStart"/>
-      <w:r>
-        <w:t>programme</w:t>
-      </w:r>
-      <w:proofErr w:type="gramEnd"/>
+        <w:t>The aim of this exercise is to create a dialog box which will pose several questions to the user and allow them to input data to the programme</w:t>
+      </w:r>
     </w:p>
     <w:p>
       <w:pPr>
@@ -4486,13 +4110,8 @@
         </w:rPr>
       </w:pPr>
       <w:r>
-        <w:t xml:space="preserve">Read these values in and assign to </w:t>
-      </w:r>
-      <w:proofErr w:type="gramStart"/>
-      <w:r>
-        <w:t>variables</w:t>
-      </w:r>
-      <w:proofErr w:type="gramEnd"/>
+        <w:t>Read these values in and assign to variables</w:t>
+      </w:r>
     </w:p>
     <w:p>
       <w:pPr>
@@ -4610,7 +4229,7 @@
                     <pic:cNvPicPr/>
                   </pic:nvPicPr>
                   <pic:blipFill>
-                    <a:blip r:embed="rId19" cstate="print">
+                    <a:blip r:embed="rId20" cstate="print">
                       <a:extLst>
                         <a:ext uri="{28A0092B-C50C-407E-A947-70E740481C1C}">
                           <a14:useLocalDpi xmlns:a14="http://schemas.microsoft.com/office/drawing/2010/main" val="0"/>
@@ -4653,13 +4272,8 @@
         </w:rPr>
       </w:pPr>
       <w:r>
-        <w:t xml:space="preserve">Creating a dialog box using these options will allow the user to input their own values into your </w:t>
-      </w:r>
-      <w:proofErr w:type="gramStart"/>
-      <w:r>
-        <w:t>programme</w:t>
-      </w:r>
-      <w:proofErr w:type="gramEnd"/>
+        <w:t>Creating a dialog box using these options will allow the user to input their own values into your programme</w:t>
+      </w:r>
     </w:p>
     <w:p>
       <w:pPr>
@@ -4740,7 +4354,7 @@
                     <pic:cNvPicPr/>
                   </pic:nvPicPr>
                   <pic:blipFill>
-                    <a:blip r:embed="rId20" cstate="print">
+                    <a:blip r:embed="rId21" cstate="print">
                       <a:extLst>
                         <a:ext uri="{28A0092B-C50C-407E-A947-70E740481C1C}">
                           <a14:useLocalDpi xmlns:a14="http://schemas.microsoft.com/office/drawing/2010/main" val="0"/>
@@ -4800,11 +4414,9 @@
       <w:r>
         <w:sym w:font="Wingdings" w:char="F0E0"/>
       </w:r>
-      <w:proofErr w:type="gramStart"/>
       <w:r>
         <w:t>New</w:t>
       </w:r>
-      <w:proofErr w:type="gramEnd"/>
     </w:p>
     <w:p>
       <w:pPr>
@@ -4825,13 +4437,8 @@
         <w:t>a</w:t>
       </w:r>
       <w:r>
-        <w:t xml:space="preserve">log box and give it a title of your </w:t>
-      </w:r>
-      <w:proofErr w:type="gramStart"/>
-      <w:r>
-        <w:t>choice</w:t>
-      </w:r>
-      <w:proofErr w:type="gramEnd"/>
+        <w:t>log box and give it a title of your choice</w:t>
+      </w:r>
     </w:p>
     <w:p>
       <w:pPr>
@@ -4846,13 +4453,8 @@
         </w:rPr>
       </w:pPr>
       <w:r>
-        <w:t xml:space="preserve">Add in a few Options for user </w:t>
-      </w:r>
-      <w:proofErr w:type="gramStart"/>
-      <w:r>
-        <w:t>inputs</w:t>
-      </w:r>
-      <w:proofErr w:type="gramEnd"/>
+        <w:t>Add in a few Options for user inputs</w:t>
+      </w:r>
     </w:p>
     <w:p>
       <w:pPr>
@@ -4867,13 +4469,8 @@
         </w:rPr>
       </w:pPr>
       <w:r>
-        <w:t xml:space="preserve">A mixture of strings and numerical values would be </w:t>
-      </w:r>
-      <w:proofErr w:type="gramStart"/>
-      <w:r>
-        <w:t>good</w:t>
-      </w:r>
-      <w:proofErr w:type="gramEnd"/>
+        <w:t>A mixture of strings and numerical values would be good</w:t>
+      </w:r>
     </w:p>
     <w:p>
       <w:pPr>
@@ -4890,19 +4487,11 @@
       <w:r>
         <w:t xml:space="preserve">Use the </w:t>
       </w:r>
-      <w:proofErr w:type="spellStart"/>
       <w:r>
         <w:rPr>
           <w:color w:val="FFC000"/>
         </w:rPr>
-        <w:t>Dialog.show</w:t>
-      </w:r>
-      <w:proofErr w:type="spellEnd"/>
-      <w:r>
-        <w:rPr>
-          <w:color w:val="FFC000"/>
-        </w:rPr>
-        <w:t xml:space="preserve"> </w:t>
+        <w:t xml:space="preserve">Dialog.show </w:t>
       </w:r>
       <w:r>
         <w:t>function to finish the dialog options.</w:t>
@@ -4921,13 +4510,8 @@
         </w:rPr>
       </w:pPr>
       <w:r>
-        <w:t xml:space="preserve">Add the necessary lines to read in data from your dialog </w:t>
-      </w:r>
-      <w:proofErr w:type="gramStart"/>
-      <w:r>
-        <w:t>box</w:t>
-      </w:r>
-      <w:proofErr w:type="gramEnd"/>
+        <w:t>Add the necessary lines to read in data from your dialog box</w:t>
+      </w:r>
     </w:p>
     <w:p>
       <w:pPr>
@@ -4942,13 +4526,8 @@
         </w:rPr>
       </w:pPr>
       <w:r>
-        <w:t xml:space="preserve">Remember these will have to be different depending on if the answers to the questions are numerical or </w:t>
-      </w:r>
-      <w:proofErr w:type="gramStart"/>
-      <w:r>
-        <w:t>string</w:t>
-      </w:r>
-      <w:proofErr w:type="gramEnd"/>
+        <w:t>Remember these will have to be different depending on if the answers to the questions are numerical or string</w:t>
+      </w:r>
     </w:p>
     <w:p>
       <w:pPr>
@@ -4963,13 +4542,8 @@
         </w:rPr>
       </w:pPr>
       <w:r>
-        <w:t xml:space="preserve">The order of the read in statements will have to be the same as the order the questions were </w:t>
-      </w:r>
-      <w:proofErr w:type="gramStart"/>
-      <w:r>
-        <w:t>posed</w:t>
-      </w:r>
-      <w:proofErr w:type="gramEnd"/>
+        <w:t>The order of the read in statements will have to be the same as the order the questions were posed</w:t>
+      </w:r>
     </w:p>
     <w:p>
       <w:pPr>
@@ -4984,13 +4558,8 @@
         </w:rPr>
       </w:pPr>
       <w:r>
-        <w:t xml:space="preserve">Assign each answer to a </w:t>
-      </w:r>
-      <w:proofErr w:type="gramStart"/>
-      <w:r>
-        <w:t>variable</w:t>
-      </w:r>
-      <w:proofErr w:type="gramEnd"/>
+        <w:t>Assign each answer to a variable</w:t>
+      </w:r>
     </w:p>
     <w:p>
       <w:pPr>
@@ -5005,15 +4574,7 @@
         </w:rPr>
       </w:pPr>
       <w:r>
-        <w:t xml:space="preserve">Print the output to the log </w:t>
-      </w:r>
-      <w:proofErr w:type="gramStart"/>
-      <w:r>
-        <w:t>window</w:t>
-      </w:r>
-      <w:proofErr w:type="gramEnd"/>
-      <w:r>
-        <w:t xml:space="preserve"> </w:t>
+        <w:t xml:space="preserve">Print the output to the log window </w:t>
       </w:r>
     </w:p>
     <w:p>
@@ -5062,13 +4623,8 @@
         <w:t>th</w:t>
       </w:r>
       <w:r>
-        <w:t xml:space="preserve"> </w:t>
-      </w:r>
-      <w:proofErr w:type="gramStart"/>
-      <w:r>
-        <w:t>September”</w:t>
-      </w:r>
-      <w:proofErr w:type="gramEnd"/>
+        <w:t xml:space="preserve"> September”</w:t>
+      </w:r>
     </w:p>
     <w:p>
       <w:pPr>
@@ -5143,45 +4699,23 @@
           <w:iCs/>
         </w:rPr>
       </w:pPr>
-      <w:proofErr w:type="gramStart"/>
       <w:r>
         <w:rPr>
           <w:iCs/>
         </w:rPr>
-        <w:t>We’ll</w:t>
-      </w:r>
-      <w:proofErr w:type="gramEnd"/>
+        <w:t xml:space="preserve">We’ll now </w:t>
+      </w:r>
       <w:r>
         <w:rPr>
           <w:iCs/>
         </w:rPr>
-        <w:t xml:space="preserve"> now </w:t>
+        <w:t>use what we’ve learned about dialog boxes to add some user-controllable options to the start of our macro</w:t>
       </w:r>
       <w:r>
         <w:rPr>
           <w:iCs/>
         </w:rPr>
-        <w:t>use what we’ve learned about dialog boxes to add some user-controllable options to the start of our macro</w:t>
-      </w:r>
-      <w:r>
-        <w:rPr>
-          <w:iCs/>
-        </w:rPr>
-        <w:t xml:space="preserve">.  Here, </w:t>
-      </w:r>
-      <w:proofErr w:type="gramStart"/>
-      <w:r>
-        <w:rPr>
-          <w:iCs/>
-        </w:rPr>
-        <w:t>we’re</w:t>
-      </w:r>
-      <w:proofErr w:type="gramEnd"/>
-      <w:r>
-        <w:rPr>
-          <w:iCs/>
-        </w:rPr>
-        <w:t xml:space="preserve"> going to add a couple of dialog box options to our macro from Exercise 1.</w:t>
+        <w:t>.  Here, we’re going to add a couple of dialog box options to our macro from Exercise 1.</w:t>
       </w:r>
     </w:p>
     <w:p>
@@ -5231,13 +4765,8 @@
         <w:t>1</w:t>
       </w:r>
       <w:r>
-        <w:t xml:space="preserve"> and add GUI </w:t>
-      </w:r>
-      <w:proofErr w:type="gramStart"/>
-      <w:r>
-        <w:t>options</w:t>
-      </w:r>
-      <w:proofErr w:type="gramEnd"/>
+        <w:t xml:space="preserve"> and add GUI options</w:t>
+      </w:r>
     </w:p>
     <w:p>
       <w:pPr>
@@ -5251,13 +4780,8 @@
         <w:t xml:space="preserve">Add option to change </w:t>
       </w:r>
       <w:r>
-        <w:t xml:space="preserve">threshold </w:t>
-      </w:r>
-      <w:proofErr w:type="gramStart"/>
-      <w:r>
-        <w:t>level</w:t>
-      </w:r>
-      <w:proofErr w:type="gramEnd"/>
+        <w:t>threshold level</w:t>
+      </w:r>
       <w:r>
         <w:t xml:space="preserve"> </w:t>
       </w:r>
@@ -5277,13 +4801,8 @@
         <w:t xml:space="preserve"> option to change </w:t>
       </w:r>
       <w:r>
-        <w:t xml:space="preserve">filter </w:t>
-      </w:r>
-      <w:proofErr w:type="gramStart"/>
-      <w:r>
-        <w:t>type</w:t>
-      </w:r>
-      <w:proofErr w:type="gramEnd"/>
+        <w:t>filter type</w:t>
+      </w:r>
     </w:p>
     <w:p/>
     <w:p>
@@ -5349,7 +4868,7 @@
                     <pic:cNvPicPr/>
                   </pic:nvPicPr>
                   <pic:blipFill rotWithShape="1">
-                    <a:blip r:embed="rId21">
+                    <a:blip r:embed="rId22">
                       <a:extLst>
                         <a:ext uri="{28A0092B-C50C-407E-A947-70E740481C1C}">
                           <a14:useLocalDpi xmlns:a14="http://schemas.microsoft.com/office/drawing/2010/main" val="0"/>
@@ -5429,13 +4948,8 @@
         <w:t>1</w:t>
       </w:r>
       <w:r>
-        <w:t xml:space="preserve"> into a new macro </w:t>
-      </w:r>
-      <w:proofErr w:type="gramStart"/>
-      <w:r>
-        <w:t>script</w:t>
-      </w:r>
-      <w:proofErr w:type="gramEnd"/>
+        <w:t xml:space="preserve"> into a new macro script</w:t>
+      </w:r>
     </w:p>
     <w:p>
       <w:pPr>
@@ -5446,13 +4960,8 @@
         </w:numPr>
       </w:pPr>
       <w:r>
-        <w:t xml:space="preserve">Identify the parts of the script that you want to make </w:t>
-      </w:r>
-      <w:proofErr w:type="gramStart"/>
-      <w:r>
-        <w:t>variables</w:t>
-      </w:r>
-      <w:proofErr w:type="gramEnd"/>
+        <w:t>Identify the parts of the script that you want to make variables</w:t>
+      </w:r>
     </w:p>
     <w:p>
       <w:pPr>
@@ -5475,13 +4984,8 @@
         </w:numPr>
       </w:pPr>
       <w:r>
-        <w:t xml:space="preserve">Create a dialog box above your image analysis </w:t>
-      </w:r>
-      <w:proofErr w:type="gramStart"/>
-      <w:r>
-        <w:t>code</w:t>
-      </w:r>
-      <w:proofErr w:type="gramEnd"/>
+        <w:t>Create a dialog box above your image analysis code</w:t>
+      </w:r>
     </w:p>
     <w:p>
       <w:pPr>
@@ -5492,13 +4996,8 @@
         </w:numPr>
       </w:pPr>
       <w:r>
-        <w:t xml:space="preserve">Insert a useful message telling the user what to </w:t>
-      </w:r>
-      <w:proofErr w:type="gramStart"/>
-      <w:r>
-        <w:t>do</w:t>
-      </w:r>
-      <w:proofErr w:type="gramEnd"/>
+        <w:t>Insert a useful message telling the user what to do</w:t>
+      </w:r>
     </w:p>
     <w:p>
       <w:pPr>
@@ -5515,13 +5014,8 @@
         <w:t xml:space="preserve"> </w:t>
       </w:r>
       <w:r>
-        <w:t xml:space="preserve">filter </w:t>
-      </w:r>
-      <w:proofErr w:type="gramStart"/>
-      <w:r>
-        <w:t>type</w:t>
-      </w:r>
-      <w:proofErr w:type="gramEnd"/>
+        <w:t>filter type</w:t>
+      </w:r>
     </w:p>
     <w:p>
       <w:pPr>
@@ -5532,13 +5026,8 @@
         </w:numPr>
       </w:pPr>
       <w:r>
-        <w:t xml:space="preserve">Changing filter type requires the creation of an array of pre-determined </w:t>
-      </w:r>
-      <w:proofErr w:type="gramStart"/>
-      <w:r>
-        <w:t>filters</w:t>
-      </w:r>
-      <w:proofErr w:type="gramEnd"/>
+        <w:t>Changing filter type requires the creation of an array of pre-determined filters</w:t>
+      </w:r>
     </w:p>
     <w:p>
       <w:pPr>
@@ -5551,14 +5040,12 @@
       <w:r>
         <w:t xml:space="preserve">Remember to insert the </w:t>
       </w:r>
-      <w:proofErr w:type="spellStart"/>
       <w:r>
         <w:rPr>
           <w:color w:val="FFC000"/>
         </w:rPr>
         <w:t>Dialog.show</w:t>
       </w:r>
-      <w:proofErr w:type="spellEnd"/>
       <w:r>
         <w:rPr>
           <w:color w:val="FF0000"/>
@@ -5572,13 +5059,8 @@
         <w:t xml:space="preserve"> </w:t>
       </w:r>
       <w:r>
-        <w:t xml:space="preserve">statement when you’ve finished defining your dialog </w:t>
-      </w:r>
-      <w:proofErr w:type="gramStart"/>
-      <w:r>
-        <w:t>box</w:t>
-      </w:r>
-      <w:proofErr w:type="gramEnd"/>
+        <w:t>statement when you’ve finished defining your dialog box</w:t>
+      </w:r>
     </w:p>
     <w:p>
       <w:pPr>
@@ -5589,13 +5071,8 @@
         </w:numPr>
       </w:pPr>
       <w:r>
-        <w:t xml:space="preserve">Insert the relevant statements to read in the required </w:t>
-      </w:r>
-      <w:proofErr w:type="gramStart"/>
-      <w:r>
-        <w:t>information</w:t>
-      </w:r>
-      <w:proofErr w:type="gramEnd"/>
+        <w:t>Insert the relevant statements to read in the required information</w:t>
+      </w:r>
     </w:p>
     <w:p>
       <w:pPr>
@@ -5609,13 +5086,8 @@
         <w:t xml:space="preserve">One will need to be able to read in information </w:t>
       </w:r>
       <w:r>
-        <w:t xml:space="preserve">from your array of </w:t>
-      </w:r>
-      <w:proofErr w:type="gramStart"/>
-      <w:r>
-        <w:t>choices</w:t>
-      </w:r>
-      <w:proofErr w:type="gramEnd"/>
+        <w:t>from your array of choices</w:t>
+      </w:r>
     </w:p>
     <w:p>
       <w:pPr>
@@ -5628,14 +5100,12 @@
       <w:r>
         <w:t xml:space="preserve">The necessary function to read in from an array is: </w:t>
       </w:r>
-      <w:proofErr w:type="spellStart"/>
       <w:r>
         <w:rPr>
           <w:color w:val="FFC000"/>
         </w:rPr>
         <w:t>Dialog.getChoice</w:t>
       </w:r>
-      <w:proofErr w:type="spellEnd"/>
       <w:r>
         <w:rPr>
           <w:color w:val="FF0000"/>
@@ -5682,13 +5152,8 @@
         </w:numPr>
       </w:pPr>
       <w:r>
-        <w:t xml:space="preserve">Assign this information to </w:t>
-      </w:r>
-      <w:proofErr w:type="gramStart"/>
-      <w:r>
-        <w:t>variables</w:t>
-      </w:r>
-      <w:proofErr w:type="gramEnd"/>
+        <w:t>Assign this information to variables</w:t>
+      </w:r>
     </w:p>
     <w:p>
       <w:pPr>
@@ -5747,17 +5212,8 @@
           <w:b/>
           <w:u w:val="single"/>
         </w:rPr>
-        <w:t xml:space="preserve">utting everything </w:t>
-      </w:r>
-      <w:proofErr w:type="gramStart"/>
-      <w:r>
-        <w:rPr>
-          <w:b/>
-          <w:u w:val="single"/>
-        </w:rPr>
-        <w:t>together</w:t>
-      </w:r>
-      <w:proofErr w:type="gramEnd"/>
+        <w:t>utting everything together</w:t>
+      </w:r>
     </w:p>
     <w:p>
       <w:pPr>
@@ -5834,13 +5290,8 @@
         </w:numPr>
       </w:pPr>
       <w:r>
-        <w:t xml:space="preserve">Display the nearest neighbour distance on the segmented </w:t>
-      </w:r>
-      <w:proofErr w:type="gramStart"/>
-      <w:r>
-        <w:t>image</w:t>
-      </w:r>
-      <w:proofErr w:type="gramEnd"/>
+        <w:t>Display the nearest neighbour distance on the segmented image</w:t>
+      </w:r>
     </w:p>
     <w:p>
       <w:pPr>
@@ -5900,7 +5351,7 @@
                     </pic:cNvPicPr>
                   </pic:nvPicPr>
                   <pic:blipFill>
-                    <a:blip r:embed="rId22">
+                    <a:blip r:embed="rId23">
                       <a:extLst>
                         <a:ext uri="{28A0092B-C50C-407E-A947-70E740481C1C}">
                           <a14:useLocalDpi xmlns:a14="http://schemas.microsoft.com/office/drawing/2010/main" val="0"/>
@@ -5969,13 +5420,8 @@
         <w:t>9</w:t>
       </w:r>
       <w:r>
-        <w:t xml:space="preserve"> as a starting </w:t>
-      </w:r>
-      <w:proofErr w:type="gramStart"/>
-      <w:r>
-        <w:t>point</w:t>
-      </w:r>
-      <w:proofErr w:type="gramEnd"/>
+        <w:t xml:space="preserve"> as a starting point</w:t>
+      </w:r>
     </w:p>
     <w:p>
       <w:pPr>
@@ -5989,15 +5435,7 @@
         <w:t>Add in the nearest neighbour measurement from Exercise 7, but now the results table should appear straight away after</w:t>
       </w:r>
       <w:r>
-        <w:t xml:space="preserve"> running the </w:t>
-      </w:r>
-      <w:proofErr w:type="spellStart"/>
-      <w:r>
-        <w:t>Analyze</w:t>
-      </w:r>
-      <w:proofErr w:type="spellEnd"/>
-      <w:r>
-        <w:t xml:space="preserve"> Particles command (rather than being loaded from .csv file).  </w:t>
+        <w:t xml:space="preserve"> running the Analyze Particles command (rather than being loaded from .csv file).  </w:t>
       </w:r>
     </w:p>
     <w:p>
@@ -6009,16 +5447,11 @@
         </w:numPr>
       </w:pPr>
       <w:r>
-        <w:t xml:space="preserve">Add the nearest neighbour distance to the results </w:t>
-      </w:r>
-      <w:proofErr w:type="gramStart"/>
-      <w:r>
-        <w:t>tabl</w:t>
+        <w:t>Add the nearest neighbour distance to the results tabl</w:t>
       </w:r>
       <w:r>
         <w:t>e</w:t>
       </w:r>
-      <w:proofErr w:type="gramEnd"/>
     </w:p>
     <w:p>
       <w:pPr>
@@ -6031,22 +5464,18 @@
       <w:r>
         <w:t xml:space="preserve">Convert the scaled CY nuclei coordinates to pixel values using the </w:t>
       </w:r>
-      <w:proofErr w:type="spellStart"/>
       <w:r>
         <w:rPr>
           <w:color w:val="FFC000"/>
         </w:rPr>
         <w:t>toUnscaled</w:t>
       </w:r>
-      <w:proofErr w:type="spellEnd"/>
       <w:r>
         <w:rPr>
           <w:color w:val="FF0000"/>
         </w:rPr>
         <w:t>(</w:t>
       </w:r>
-      <w:proofErr w:type="spellStart"/>
-      <w:proofErr w:type="gramStart"/>
       <w:r>
         <w:rPr>
           <w:color w:val="7030A0"/>
@@ -6062,8 +5491,6 @@
         </w:rPr>
         <w:t>y</w:t>
       </w:r>
-      <w:proofErr w:type="spellEnd"/>
-      <w:proofErr w:type="gramEnd"/>
       <w:r>
         <w:rPr>
           <w:color w:val="FF0000"/>

</xml_diff>